<commit_message>
fikset litt mer ting og tang
</commit_message>
<xml_diff>
--- a/semoppgave.docx
+++ b/semoppgave.docx
@@ -39,6 +39,236 @@
         </w:rPr>
         <w:t>filene i en css mappe, js filen</w:t>
       </w:r>
+      <w:r>
+        <w:rPr>
+          <w:sz w:val="24"/>
+          <w:szCs w:val="24"/>
+        </w:rPr>
+        <w:t xml:space="preserve"> i en js mappe og bildene er i media mappen.</w:t>
+      </w:r>
+    </w:p>
+    <w:p>
+      <w:pPr>
+        <w:jc w:val="center"/>
+        <w:rPr>
+          <w:sz w:val="28"/>
+          <w:szCs w:val="28"/>
+        </w:rPr>
+      </w:pPr>
+      <w:r>
+        <w:rPr>
+          <w:sz w:val="28"/>
+          <w:szCs w:val="28"/>
+        </w:rPr>
+        <w:t>Object.js</w:t>
+      </w:r>
+    </w:p>
+    <w:p>
+      <w:pPr>
+        <w:rPr>
+          <w:sz w:val="24"/>
+          <w:szCs w:val="24"/>
+        </w:rPr>
+      </w:pPr>
+      <w:r>
+        <w:rPr>
+          <w:sz w:val="24"/>
+          <w:szCs w:val="24"/>
+        </w:rPr>
+        <w:t>Hvordan data hentes osv</w:t>
+      </w:r>
+    </w:p>
+    <w:p>
+      <w:pPr>
+        <w:rPr>
+          <w:sz w:val="24"/>
+          <w:szCs w:val="24"/>
+        </w:rPr>
+      </w:pPr>
+      <w:r>
+        <w:rPr>
+          <w:sz w:val="24"/>
+          <w:szCs w:val="24"/>
+        </w:rPr>
+        <w:t>Hvorfor alt er i en fil</w:t>
+      </w:r>
+    </w:p>
+    <w:p>
+      <w:pPr>
+        <w:rPr>
+          <w:sz w:val="24"/>
+          <w:szCs w:val="24"/>
+        </w:rPr>
+      </w:pPr>
+      <w:r>
+        <w:rPr>
+          <w:sz w:val="24"/>
+          <w:szCs w:val="24"/>
+        </w:rPr>
+        <w:t>Figur 1, hvordan data hentes</w:t>
+      </w:r>
+    </w:p>
+    <w:p>
+      <w:pPr>
+        <w:jc w:val="center"/>
+        <w:rPr>
+          <w:sz w:val="28"/>
+          <w:szCs w:val="28"/>
+        </w:rPr>
+      </w:pPr>
+      <w:r>
+        <w:rPr>
+          <w:sz w:val="28"/>
+          <w:szCs w:val="28"/>
+        </w:rPr>
+        <w:t>Index.html</w:t>
+      </w:r>
+      <w:r>
+        <w:rPr>
+          <w:sz w:val="28"/>
+          <w:szCs w:val="28"/>
+        </w:rPr>
+        <w:t xml:space="preserve"> og Style.css</w:t>
+      </w:r>
+    </w:p>
+    <w:p>
+      <w:pPr>
+        <w:rPr>
+          <w:sz w:val="24"/>
+          <w:szCs w:val="24"/>
+        </w:rPr>
+      </w:pPr>
+      <w:r>
+        <w:rPr>
+          <w:sz w:val="24"/>
+          <w:szCs w:val="24"/>
+        </w:rPr>
+        <w:t xml:space="preserve">Index.html er vår forside, vi har valgt å ha </w:t>
+      </w:r>
+      <w:r>
+        <w:rPr>
+          <w:sz w:val="24"/>
+          <w:szCs w:val="24"/>
+        </w:rPr>
+        <w:t>et bilde av Bergen som et design brennpunkt og et paragraf under som sier hva siden inneholder. På toppen av siden er det navigasjon til hvert av de andre html dokumentene. Navigasjonen inneholder også vårt hurtigsøk som</w:t>
+      </w:r>
+      <w:r>
+        <w:rPr>
+          <w:sz w:val="24"/>
+          <w:szCs w:val="24"/>
+        </w:rPr>
+        <w:t xml:space="preserve"> er plassert til høyre som</w:t>
+      </w:r>
+      <w:r>
+        <w:rPr>
+          <w:sz w:val="24"/>
+          <w:szCs w:val="24"/>
+        </w:rPr>
+        <w:t xml:space="preserve"> vil bli gått igjennom senere i teksten. På bunnen av siden er det en footer som inneholder vårt gruppe nummer. Hele body’en er i en flexbox som vi har valgt å kalle flexkasse som er spesifisert i style.css filen. Flexkassen vises i en column og alt er sentrert igjennom flexkassen. Style.css har også</w:t>
+      </w:r>
+      <w:r>
+        <w:rPr>
+          <w:sz w:val="24"/>
+          <w:szCs w:val="24"/>
+        </w:rPr>
+        <w:t xml:space="preserve"> responsivitet med</w:t>
+      </w:r>
+      <w:r>
+        <w:rPr>
+          <w:sz w:val="24"/>
+          <w:szCs w:val="24"/>
+        </w:rPr>
+        <w:t xml:space="preserve"> media queries som trår inn når skjermen er mindre enn 700px hvor bildet i index.html sin bredde blir mindre og navigasjonen endres (((())) . Navigasjon, hurtigsøk og flexbox er likt på hvert av html dokumentene. </w:t>
+      </w:r>
+      <w:r>
+        <w:rPr>
+          <w:sz w:val="24"/>
+          <w:szCs w:val="24"/>
+        </w:rPr>
+        <w:t>Vi har valgt å holde css’en samlet slik at designet på siden er ryddig og likt på hver av sidene.</w:t>
+      </w:r>
+    </w:p>
+    <w:p>
+      <w:pPr>
+        <w:rPr>
+          <w:sz w:val="24"/>
+          <w:szCs w:val="24"/>
+        </w:rPr>
+      </w:pPr>
+      <w:r>
+        <w:rPr>
+          <w:sz w:val="24"/>
+          <w:szCs w:val="24"/>
+        </w:rPr>
+        <w:t>Figur 2</w:t>
+      </w:r>
+      <w:r>
+        <w:rPr>
+          <w:sz w:val="24"/>
+          <w:szCs w:val="24"/>
+        </w:rPr>
+        <w:t>, responsivitet</w:t>
+      </w:r>
+    </w:p>
+    <w:p>
+      <w:pPr>
+        <w:rPr>
+          <w:sz w:val="24"/>
+          <w:szCs w:val="24"/>
+        </w:rPr>
+      </w:pPr>
+    </w:p>
+    <w:p>
+      <w:pPr>
+        <w:jc w:val="center"/>
+        <w:rPr>
+          <w:sz w:val="28"/>
+          <w:szCs w:val="28"/>
+        </w:rPr>
+      </w:pPr>
+      <w:r>
+        <w:rPr>
+          <w:sz w:val="28"/>
+          <w:szCs w:val="28"/>
+        </w:rPr>
+        <w:t>Toaletter.html</w:t>
+      </w:r>
+      <w:r>
+        <w:rPr>
+          <w:sz w:val="28"/>
+          <w:szCs w:val="28"/>
+        </w:rPr>
+        <w:t xml:space="preserve"> og avansert søk</w:t>
+      </w:r>
+    </w:p>
+    <w:p>
+      <w:pPr>
+        <w:rPr>
+          <w:sz w:val="24"/>
+          <w:szCs w:val="24"/>
+        </w:rPr>
+      </w:pPr>
+      <w:r>
+        <w:rPr>
+          <w:sz w:val="24"/>
+          <w:szCs w:val="24"/>
+        </w:rPr>
+        <w:t xml:space="preserve">Dette dokumentet </w:t>
+      </w:r>
+      <w:r>
+        <w:rPr>
+          <w:sz w:val="24"/>
+          <w:szCs w:val="24"/>
+        </w:rPr>
+        <w:t>inneholder vårt avanserte søk, her kan man søke på kjønn, rullestoltilgang,</w:t>
+      </w:r>
+      <w:r>
+        <w:rPr>
+          <w:sz w:val="24"/>
+          <w:szCs w:val="24"/>
+        </w:rPr>
+        <w:t xml:space="preserve"> pissoir,</w:t>
+      </w:r>
       <w:bookmarkStart w:id="0" w:name="_GoBack"/>
       <w:bookmarkEnd w:id="0"/>
       <w:r>
@@ -46,8 +276,113 @@
           <w:sz w:val="24"/>
           <w:szCs w:val="24"/>
         </w:rPr>
-        <w:t xml:space="preserve"> i en js mappe og bildene er i media mappen.</w:t>
-      </w:r>
+        <w:t xml:space="preserve"> hvorvidt toalettene er åpne, åpent på et klokkeslett, stellerom, maks pris, om det er gratis og plassering. </w:t>
+      </w:r>
+      <w:r>
+        <w:rPr>
+          <w:sz w:val="24"/>
+          <w:szCs w:val="24"/>
+        </w:rPr>
+        <w:t>Søket lager et objekt blablabla</w:t>
+      </w:r>
+    </w:p>
+    <w:p>
+      <w:pPr>
+        <w:rPr>
+          <w:sz w:val="24"/>
+          <w:szCs w:val="24"/>
+        </w:rPr>
+      </w:pPr>
+      <w:r>
+        <w:rPr>
+          <w:sz w:val="24"/>
+          <w:szCs w:val="24"/>
+        </w:rPr>
+        <w:t xml:space="preserve">Under avansert søk så skrives først ut hele listen av toalettene og kartet med markørene. Både listen og kartet er nummerert og oppdateres når søket eliminerer toaletter. </w:t>
+      </w:r>
+    </w:p>
+    <w:p>
+      <w:pPr>
+        <w:rPr>
+          <w:sz w:val="24"/>
+          <w:szCs w:val="24"/>
+        </w:rPr>
+      </w:pPr>
+    </w:p>
+    <w:p>
+      <w:pPr>
+        <w:rPr>
+          <w:sz w:val="24"/>
+          <w:szCs w:val="24"/>
+        </w:rPr>
+      </w:pPr>
+      <w:r>
+        <w:rPr>
+          <w:sz w:val="24"/>
+          <w:szCs w:val="24"/>
+        </w:rPr>
+        <w:t>Ha figur her om søk</w:t>
+      </w:r>
+    </w:p>
+    <w:p>
+      <w:pPr>
+        <w:rPr>
+          <w:sz w:val="24"/>
+          <w:szCs w:val="24"/>
+        </w:rPr>
+      </w:pPr>
+      <w:r>
+        <w:rPr>
+          <w:sz w:val="24"/>
+          <w:szCs w:val="24"/>
+        </w:rPr>
+        <w:t xml:space="preserve">Figur </w:t>
+      </w:r>
+      <w:r>
+        <w:rPr>
+          <w:sz w:val="24"/>
+          <w:szCs w:val="24"/>
+        </w:rPr>
+        <w:t>3</w:t>
+      </w:r>
+      <w:r>
+        <w:rPr>
+          <w:sz w:val="24"/>
+          <w:szCs w:val="24"/>
+        </w:rPr>
+        <w:t>, avansert søk</w:t>
+      </w:r>
+    </w:p>
+    <w:p>
+      <w:pPr>
+        <w:rPr>
+          <w:sz w:val="24"/>
+          <w:szCs w:val="24"/>
+        </w:rPr>
+      </w:pPr>
+      <w:r>
+        <w:rPr>
+          <w:sz w:val="24"/>
+          <w:szCs w:val="24"/>
+        </w:rPr>
+        <w:t>Skriv mer</w:t>
+      </w:r>
+    </w:p>
+    <w:p>
+      <w:pPr>
+        <w:rPr>
+          <w:sz w:val="24"/>
+          <w:szCs w:val="24"/>
+        </w:rPr>
+      </w:pPr>
+    </w:p>
+    <w:p>
+      <w:pPr>
+        <w:rPr>
+          <w:sz w:val="24"/>
+          <w:szCs w:val="24"/>
+        </w:rPr>
+      </w:pPr>
     </w:p>
     <w:p>
       <w:pPr>
@@ -62,52 +397,29 @@
           <w:sz w:val="28"/>
           <w:szCs w:val="28"/>
         </w:rPr>
-        <w:t>Object.js</w:t>
-      </w:r>
-    </w:p>
-    <w:p>
-      <w:pPr>
-        <w:rPr>
-          <w:sz w:val="24"/>
-          <w:szCs w:val="24"/>
-        </w:rPr>
-      </w:pPr>
-      <w:r>
-        <w:rPr>
-          <w:sz w:val="24"/>
-          <w:szCs w:val="24"/>
-        </w:rPr>
-        <w:t>Hvordan data hentes osv</w:t>
-      </w:r>
-    </w:p>
-    <w:p>
-      <w:pPr>
-        <w:rPr>
-          <w:sz w:val="24"/>
-          <w:szCs w:val="24"/>
-        </w:rPr>
-      </w:pPr>
-      <w:r>
-        <w:rPr>
-          <w:sz w:val="24"/>
-          <w:szCs w:val="24"/>
-        </w:rPr>
-        <w:t>Hvorfor alt er i en fil</w:t>
-      </w:r>
-    </w:p>
-    <w:p>
-      <w:pPr>
-        <w:rPr>
-          <w:sz w:val="24"/>
-          <w:szCs w:val="24"/>
-        </w:rPr>
-      </w:pPr>
-      <w:r>
-        <w:rPr>
-          <w:sz w:val="24"/>
-          <w:szCs w:val="24"/>
-        </w:rPr>
-        <w:t>Figur 1, hvordan data hentes</w:t>
+        <w:t>Lekeplasser.html</w:t>
+      </w:r>
+    </w:p>
+    <w:p>
+      <w:pPr>
+        <w:rPr>
+          <w:sz w:val="24"/>
+          <w:szCs w:val="24"/>
+        </w:rPr>
+      </w:pPr>
+      <w:r>
+        <w:rPr>
+          <w:sz w:val="24"/>
+          <w:szCs w:val="24"/>
+        </w:rPr>
+        <w:t>I dette dokumentet skrives ut en nummerert liste av alle lekeplasser som er i JSON-dokumentet og et nummerert kart som inneholder plassering av lekeplassene</w:t>
+      </w:r>
+      <w:r>
+        <w:rPr>
+          <w:sz w:val="24"/>
+          <w:szCs w:val="24"/>
+        </w:rPr>
+        <w:t>, her har vi gjenbrukt kode fra toalett listen og kartet.</w:t>
       </w:r>
     </w:p>
     <w:p>
@@ -123,304 +435,6 @@
           <w:sz w:val="28"/>
           <w:szCs w:val="28"/>
         </w:rPr>
-        <w:t>Index.html</w:t>
-      </w:r>
-      <w:r>
-        <w:rPr>
-          <w:sz w:val="28"/>
-          <w:szCs w:val="28"/>
-        </w:rPr>
-        <w:t xml:space="preserve"> og Style.css</w:t>
-      </w:r>
-    </w:p>
-    <w:p>
-      <w:pPr>
-        <w:rPr>
-          <w:sz w:val="24"/>
-          <w:szCs w:val="24"/>
-        </w:rPr>
-      </w:pPr>
-      <w:r>
-        <w:rPr>
-          <w:sz w:val="24"/>
-          <w:szCs w:val="24"/>
-        </w:rPr>
-        <w:t xml:space="preserve">Index.html er vår forside, vi har valgt å ha </w:t>
-      </w:r>
-      <w:r>
-        <w:rPr>
-          <w:sz w:val="24"/>
-          <w:szCs w:val="24"/>
-        </w:rPr>
-        <w:t>et bilde av Bergen som et design brennpunkt og et paragraf under som sier hva siden inneholder. På toppen av siden er det navigasjon til hvert av de andre html dokumentene. Navigasjonen inneholder også vårt hurtigsøk som</w:t>
-      </w:r>
-      <w:r>
-        <w:rPr>
-          <w:sz w:val="24"/>
-          <w:szCs w:val="24"/>
-        </w:rPr>
-        <w:t xml:space="preserve"> er plassert til høyre som</w:t>
-      </w:r>
-      <w:r>
-        <w:rPr>
-          <w:sz w:val="24"/>
-          <w:szCs w:val="24"/>
-        </w:rPr>
-        <w:t xml:space="preserve"> vil bli gått igjennom senere i teksten. På bunnen av siden er det en footer som inneholder vårt gruppe nummer. Hele body’en er i en flexbox som vi har valgt å kalle flexkasse som er spesifisert i style.css filen. Flexkassen vises i en column og alt er sentrert igjennom flexkassen. Style.css har også</w:t>
-      </w:r>
-      <w:r>
-        <w:rPr>
-          <w:sz w:val="24"/>
-          <w:szCs w:val="24"/>
-        </w:rPr>
-        <w:t xml:space="preserve"> responsivitet med</w:t>
-      </w:r>
-      <w:r>
-        <w:rPr>
-          <w:sz w:val="24"/>
-          <w:szCs w:val="24"/>
-        </w:rPr>
-        <w:t xml:space="preserve"> media queries som trår inn når skjermen er mindre enn 700px hvor bildet i index.html sin bredde blir mindre og navigasjonen endres (((())) . Navigasjon, hurtigsøk og flexbox er likt på hvert av html dokumentene. </w:t>
-      </w:r>
-      <w:r>
-        <w:rPr>
-          <w:sz w:val="24"/>
-          <w:szCs w:val="24"/>
-        </w:rPr>
-        <w:t>Vi har valgt å holde css’en samlet slik at designet på siden er ryddig og likt på hver av sidene.</w:t>
-      </w:r>
-    </w:p>
-    <w:p>
-      <w:pPr>
-        <w:rPr>
-          <w:sz w:val="24"/>
-          <w:szCs w:val="24"/>
-        </w:rPr>
-      </w:pPr>
-      <w:r>
-        <w:rPr>
-          <w:sz w:val="24"/>
-          <w:szCs w:val="24"/>
-        </w:rPr>
-        <w:t>Figur 2</w:t>
-      </w:r>
-      <w:r>
-        <w:rPr>
-          <w:sz w:val="24"/>
-          <w:szCs w:val="24"/>
-        </w:rPr>
-        <w:t>, responsivitet</w:t>
-      </w:r>
-    </w:p>
-    <w:p>
-      <w:pPr>
-        <w:rPr>
-          <w:sz w:val="24"/>
-          <w:szCs w:val="24"/>
-        </w:rPr>
-      </w:pPr>
-    </w:p>
-    <w:p>
-      <w:pPr>
-        <w:jc w:val="center"/>
-        <w:rPr>
-          <w:sz w:val="28"/>
-          <w:szCs w:val="28"/>
-        </w:rPr>
-      </w:pPr>
-      <w:r>
-        <w:rPr>
-          <w:sz w:val="28"/>
-          <w:szCs w:val="28"/>
-        </w:rPr>
-        <w:t>Toaletter.html</w:t>
-      </w:r>
-      <w:r>
-        <w:rPr>
-          <w:sz w:val="28"/>
-          <w:szCs w:val="28"/>
-        </w:rPr>
-        <w:t xml:space="preserve"> og avansert søk</w:t>
-      </w:r>
-    </w:p>
-    <w:p>
-      <w:pPr>
-        <w:rPr>
-          <w:sz w:val="24"/>
-          <w:szCs w:val="24"/>
-        </w:rPr>
-      </w:pPr>
-      <w:r>
-        <w:rPr>
-          <w:sz w:val="24"/>
-          <w:szCs w:val="24"/>
-        </w:rPr>
-        <w:t xml:space="preserve">Dette dokumentet </w:t>
-      </w:r>
-      <w:r>
-        <w:rPr>
-          <w:sz w:val="24"/>
-          <w:szCs w:val="24"/>
-        </w:rPr>
-        <w:t xml:space="preserve">inneholder vårt avanserte søk, her kan man søke på kjønn, rullestoltilgang, hvorvidt toalettene er åpne, åpent på et klokkeslett, stellerom, maks pris, om det er gratis og plassering. </w:t>
-      </w:r>
-      <w:r>
-        <w:rPr>
-          <w:sz w:val="24"/>
-          <w:szCs w:val="24"/>
-        </w:rPr>
-        <w:t>Søket lager et objekt blablabla</w:t>
-      </w:r>
-    </w:p>
-    <w:p>
-      <w:pPr>
-        <w:rPr>
-          <w:sz w:val="24"/>
-          <w:szCs w:val="24"/>
-        </w:rPr>
-      </w:pPr>
-      <w:r>
-        <w:rPr>
-          <w:sz w:val="24"/>
-          <w:szCs w:val="24"/>
-        </w:rPr>
-        <w:t xml:space="preserve">Under avansert søk så skrives først ut hele listen av toalettene og kartet med markørene. Både listen og kartet er nummerert og oppdateres når søket eliminerer toaletter. </w:t>
-      </w:r>
-    </w:p>
-    <w:p>
-      <w:pPr>
-        <w:rPr>
-          <w:sz w:val="24"/>
-          <w:szCs w:val="24"/>
-        </w:rPr>
-      </w:pPr>
-    </w:p>
-    <w:p>
-      <w:pPr>
-        <w:rPr>
-          <w:sz w:val="24"/>
-          <w:szCs w:val="24"/>
-        </w:rPr>
-      </w:pPr>
-      <w:r>
-        <w:rPr>
-          <w:sz w:val="24"/>
-          <w:szCs w:val="24"/>
-        </w:rPr>
-        <w:t>Ha figur her om søk</w:t>
-      </w:r>
-    </w:p>
-    <w:p>
-      <w:pPr>
-        <w:rPr>
-          <w:sz w:val="24"/>
-          <w:szCs w:val="24"/>
-        </w:rPr>
-      </w:pPr>
-      <w:r>
-        <w:rPr>
-          <w:sz w:val="24"/>
-          <w:szCs w:val="24"/>
-        </w:rPr>
-        <w:t xml:space="preserve">Figur </w:t>
-      </w:r>
-      <w:r>
-        <w:rPr>
-          <w:sz w:val="24"/>
-          <w:szCs w:val="24"/>
-        </w:rPr>
-        <w:t>3</w:t>
-      </w:r>
-      <w:r>
-        <w:rPr>
-          <w:sz w:val="24"/>
-          <w:szCs w:val="24"/>
-        </w:rPr>
-        <w:t>, avansert søk</w:t>
-      </w:r>
-    </w:p>
-    <w:p>
-      <w:pPr>
-        <w:rPr>
-          <w:sz w:val="24"/>
-          <w:szCs w:val="24"/>
-        </w:rPr>
-      </w:pPr>
-      <w:r>
-        <w:rPr>
-          <w:sz w:val="24"/>
-          <w:szCs w:val="24"/>
-        </w:rPr>
-        <w:t>Skriv mer</w:t>
-      </w:r>
-    </w:p>
-    <w:p>
-      <w:pPr>
-        <w:rPr>
-          <w:sz w:val="24"/>
-          <w:szCs w:val="24"/>
-        </w:rPr>
-      </w:pPr>
-    </w:p>
-    <w:p>
-      <w:pPr>
-        <w:rPr>
-          <w:sz w:val="24"/>
-          <w:szCs w:val="24"/>
-        </w:rPr>
-      </w:pPr>
-    </w:p>
-    <w:p>
-      <w:pPr>
-        <w:jc w:val="center"/>
-        <w:rPr>
-          <w:sz w:val="28"/>
-          <w:szCs w:val="28"/>
-        </w:rPr>
-      </w:pPr>
-      <w:r>
-        <w:rPr>
-          <w:sz w:val="28"/>
-          <w:szCs w:val="28"/>
-        </w:rPr>
-        <w:t>Lekeplasser.html</w:t>
-      </w:r>
-    </w:p>
-    <w:p>
-      <w:pPr>
-        <w:rPr>
-          <w:sz w:val="24"/>
-          <w:szCs w:val="24"/>
-        </w:rPr>
-      </w:pPr>
-      <w:r>
-        <w:rPr>
-          <w:sz w:val="24"/>
-          <w:szCs w:val="24"/>
-        </w:rPr>
-        <w:t>I dette dokumentet skrives ut en nummerert liste av alle lekeplasser som er i JSON-dokumentet og et nummerert kart som inneholder plassering av lekeplassene</w:t>
-      </w:r>
-      <w:r>
-        <w:rPr>
-          <w:sz w:val="24"/>
-          <w:szCs w:val="24"/>
-        </w:rPr>
-        <w:t>, her har vi gjenbrukt kode fra toalett listen og kartet.</w:t>
-      </w:r>
-    </w:p>
-    <w:p>
-      <w:pPr>
-        <w:jc w:val="center"/>
-        <w:rPr>
-          <w:sz w:val="28"/>
-          <w:szCs w:val="28"/>
-        </w:rPr>
-      </w:pPr>
-      <w:r>
-        <w:rPr>
-          <w:sz w:val="28"/>
-          <w:szCs w:val="28"/>
-        </w:rPr>
         <w:t>Favtoalett.html</w:t>
       </w:r>
     </w:p>
@@ -485,14 +499,49 @@
           <w:sz w:val="24"/>
           <w:szCs w:val="24"/>
         </w:rPr>
-        <w:t xml:space="preserve"> tar inn koordinatene som parameter og regner ut distansen mellom toalettet og lekeplassen. Deretter vil funksjonen s</w:t>
-      </w:r>
-      <w:r>
-        <w:rPr>
-          <w:sz w:val="24"/>
-          <w:szCs w:val="24"/>
-        </w:rPr>
-        <w:t>orter_lekeplasser sorterer lekeplassene!</w:t>
+        <w:t xml:space="preserve"> tar inn koordinatene som parameter og regner ut distansen mellom toalettet og lekeplassen.</w:t>
+      </w:r>
+      <w:r>
+        <w:rPr>
+          <w:sz w:val="24"/>
+          <w:szCs w:val="24"/>
+        </w:rPr>
+        <w:t xml:space="preserve"> Funksjonen bruker Haversine sin formel som gjør om distansen mellom to punkt på sfæren til en kule fra grader til km.</w:t>
+      </w:r>
+      <w:r>
+        <w:rPr>
+          <w:sz w:val="24"/>
+          <w:szCs w:val="24"/>
+        </w:rPr>
+        <w:t xml:space="preserve"> Deretter vil funksjonen s</w:t>
+      </w:r>
+      <w:r>
+        <w:rPr>
+          <w:sz w:val="24"/>
+          <w:szCs w:val="24"/>
+        </w:rPr>
+        <w:t xml:space="preserve">orter_lekeplasser </w:t>
+      </w:r>
+      <w:r>
+        <w:rPr>
+          <w:sz w:val="24"/>
+          <w:szCs w:val="24"/>
+        </w:rPr>
+        <w:t>sortere lekeplassene</w:t>
+      </w:r>
+      <w:r>
+        <w:rPr>
+          <w:sz w:val="24"/>
+          <w:szCs w:val="24"/>
+        </w:rPr>
+        <w:t xml:space="preserve"> på distanse</w:t>
+      </w:r>
+      <w:r>
+        <w:rPr>
+          <w:sz w:val="24"/>
+          <w:szCs w:val="24"/>
+        </w:rPr>
+        <w:t>.</w:t>
       </w:r>
       <w:r>
         <w:rPr>
@@ -560,9 +609,9 @@
         </w:rPr>
         <w:drawing>
           <wp:inline distT="0" distB="0" distL="0" distR="0">
-            <wp:extent cx="5577840" cy="2468880"/>
-            <wp:effectExtent l="0" t="0" r="3810" b="7620"/>
-            <wp:docPr id="1" name="Bilde 1"/>
+            <wp:extent cx="5762625" cy="2743200"/>
+            <wp:effectExtent l="0" t="0" r="9525" b="0"/>
+            <wp:docPr id="2" name="Bilde 2"/>
             <wp:cNvGraphicFramePr>
               <a:graphicFrameLocks xmlns:a="http://schemas.openxmlformats.org/drawingml/2006/main" noChangeAspect="1"/>
             </wp:cNvGraphicFramePr>
@@ -570,7 +619,7 @@
               <a:graphicData uri="http://schemas.openxmlformats.org/drawingml/2006/picture">
                 <pic:pic xmlns:pic="http://schemas.openxmlformats.org/drawingml/2006/picture">
                   <pic:nvPicPr>
-                    <pic:cNvPr id="0" name="Picture 1"/>
+                    <pic:cNvPr id="0" name="Picture 2"/>
                     <pic:cNvPicPr>
                       <a:picLocks noChangeAspect="1" noChangeArrowheads="1"/>
                     </pic:cNvPicPr>
@@ -591,7 +640,7 @@
                   <pic:spPr bwMode="auto">
                     <a:xfrm>
                       <a:off x="0" y="0"/>
-                      <a:ext cx="5577840" cy="2468880"/>
+                      <a:ext cx="5762625" cy="2743200"/>
                     </a:xfrm>
                     <a:prstGeom prst="rect">
                       <a:avLst/>
@@ -663,7 +712,7 @@
           <w:sz w:val="24"/>
           <w:szCs w:val="24"/>
         </w:rPr>
-        <w:t>Under listen vises kartet med alle tilgjengelige toaletter.</w:t>
+        <w:t>Kartet under viser alle tilgjengelige toaletter som kan velges fra drop down menyen.</w:t>
       </w:r>
     </w:p>
     <w:p>
@@ -755,6 +804,7 @@
           <w:sz w:val="24"/>
           <w:szCs w:val="24"/>
         </w:rPr>
+        <w:lastRenderedPageBreak/>
         <w:t>Hurtigsøke ting</w:t>
       </w:r>
     </w:p>
@@ -787,7 +837,6 @@
           <w:sz w:val="24"/>
           <w:szCs w:val="24"/>
         </w:rPr>
-        <w:lastRenderedPageBreak/>
         <w:t>regex</w:t>
       </w:r>
     </w:p>

</xml_diff>

<commit_message>
meir ting og tang
</commit_message>
<xml_diff>
--- a/semoppgave.docx
+++ b/semoppgave.docx
@@ -30,6 +30,21 @@
           <w:sz w:val="24"/>
           <w:szCs w:val="24"/>
         </w:rPr>
+        <w:t>Gruppemedlemmer: 134, 197</w:t>
+      </w:r>
+    </w:p>
+    <w:p>
+      <w:pPr>
+        <w:rPr>
+          <w:sz w:val="24"/>
+          <w:szCs w:val="24"/>
+        </w:rPr>
+      </w:pPr>
+      <w:r>
+        <w:rPr>
+          <w:sz w:val="24"/>
+          <w:szCs w:val="24"/>
+        </w:rPr>
         <w:t xml:space="preserve">Denne rapporten vil ta for seg hver del av semesteroppgaven i info134. Rapporten vil inneholde informasjon om hvert html dokument, js og css. I tillegg vil vi vise vår løsning av oppgavene.  Mappe hierarkiet vårt er som det står i oppgaven hvor html dokumentene ligger i ytterste nivå, deretter er css </w:t>
       </w:r>
       <w:r>
@@ -75,7 +90,42 @@
           <w:sz w:val="24"/>
           <w:szCs w:val="24"/>
         </w:rPr>
-        <w:t xml:space="preserve">Object.js inneholder alt vårt javascript for denne semesteroppgaven. Vi har valgt å ha all kode her fordi.. ? </w:t>
+        <w:t>Object.js inneholder alt vårt javascript for denne semesteroppgaven. Vi har v</w:t>
+      </w:r>
+      <w:r>
+        <w:rPr>
+          <w:sz w:val="24"/>
+          <w:szCs w:val="24"/>
+        </w:rPr>
+        <w:t>algt å ha all kode her fordi nesten all kode blir brukt på alle html dokumentene og</w:t>
+      </w:r>
+      <w:r>
+        <w:rPr>
+          <w:sz w:val="24"/>
+          <w:szCs w:val="24"/>
+        </w:rPr>
+        <w:t xml:space="preserve"> funksjonene bygger på hverandre, </w:t>
+      </w:r>
+      <w:r>
+        <w:rPr>
+          <w:sz w:val="24"/>
+          <w:szCs w:val="24"/>
+        </w:rPr>
+        <w:t>derfor er det enklere for oss</w:t>
+      </w:r>
+      <w:r>
+        <w:rPr>
+          <w:sz w:val="24"/>
+          <w:szCs w:val="24"/>
+        </w:rPr>
+        <w:t xml:space="preserve"> å ha alt i en fil</w:t>
+      </w:r>
+      <w:r>
+        <w:rPr>
+          <w:sz w:val="24"/>
+          <w:szCs w:val="24"/>
+        </w:rPr>
+        <w:t>.</w:t>
       </w:r>
     </w:p>
     <w:p>
@@ -239,7 +289,7 @@
           <w:sz w:val="24"/>
           <w:szCs w:val="24"/>
         </w:rPr>
-        <w:t xml:space="preserve"> </w:t>
+        <w:t>listene og kartet. Videre i filen har vi de ulike typene søk og funksjonene som sammenligner distansen mellom toalettene og lekeplassene.</w:t>
       </w:r>
     </w:p>
     <w:p>
@@ -258,317 +308,460 @@
           <w:szCs w:val="28"/>
         </w:rPr>
       </w:pPr>
-      <w:r>
+    </w:p>
+    <w:p>
+      <w:pPr>
+        <w:jc w:val="center"/>
         <w:rPr>
           <w:sz w:val="28"/>
           <w:szCs w:val="28"/>
         </w:rPr>
-        <w:t>Index.html</w:t>
-      </w:r>
-      <w:r>
+      </w:pPr>
+    </w:p>
+    <w:p>
+      <w:pPr>
+        <w:jc w:val="center"/>
         <w:rPr>
           <w:sz w:val="28"/>
           <w:szCs w:val="28"/>
         </w:rPr>
-        <w:t xml:space="preserve"> og Style.css</w:t>
-      </w:r>
-    </w:p>
-    <w:p>
-      <w:pPr>
-        <w:rPr>
-          <w:sz w:val="24"/>
-          <w:szCs w:val="24"/>
-        </w:rPr>
-      </w:pPr>
-      <w:r>
-        <w:rPr>
-          <w:sz w:val="24"/>
-          <w:szCs w:val="24"/>
-        </w:rPr>
-        <w:t xml:space="preserve">Index.html er vår forside, vi har valgt å ha </w:t>
-      </w:r>
-      <w:r>
-        <w:rPr>
-          <w:sz w:val="24"/>
-          <w:szCs w:val="24"/>
-        </w:rPr>
-        <w:t>et bilde av Bergen som et design brennpunkt og et paragraf under som sier hva siden inneholder. På toppen av siden er det navigasjon til hvert av de andre html dokumentene. Navigasjonen inneholder også vårt hurtigsøk som</w:t>
-      </w:r>
-      <w:r>
-        <w:rPr>
-          <w:sz w:val="24"/>
-          <w:szCs w:val="24"/>
-        </w:rPr>
-        <w:t xml:space="preserve"> er </w:t>
-      </w:r>
-      <w:r>
-        <w:rPr>
-          <w:sz w:val="24"/>
-          <w:szCs w:val="24"/>
-        </w:rPr>
-        <w:lastRenderedPageBreak/>
-        <w:t>plassert til høyre som</w:t>
-      </w:r>
-      <w:r>
-        <w:rPr>
-          <w:sz w:val="24"/>
-          <w:szCs w:val="24"/>
-        </w:rPr>
-        <w:t xml:space="preserve"> vil bli gått igjennom senere i teksten. På bunnen av siden er det en footer som inneholder vårt gruppe nummer. Hele body’en er i en flexbox som vi har valgt å kalle flexkasse som er spesifisert i style.css filen. Flexkassen vises i en column og alt er sentrert igjennom flexkassen. Style.css har også</w:t>
-      </w:r>
-      <w:r>
-        <w:rPr>
-          <w:sz w:val="24"/>
-          <w:szCs w:val="24"/>
-        </w:rPr>
-        <w:t xml:space="preserve"> responsivitet med</w:t>
-      </w:r>
-      <w:r>
-        <w:rPr>
-          <w:sz w:val="24"/>
-          <w:szCs w:val="24"/>
-        </w:rPr>
-        <w:t xml:space="preserve"> media queries som trår inn når skjermen er mindre enn 700px hvor bildet i index.html sin bredde blir mindre og navigasjonen endres (((())) . Navigasjon, hurtigsøk og flexbox er likt på hvert av html dokumentene. </w:t>
-      </w:r>
-      <w:r>
-        <w:rPr>
-          <w:sz w:val="24"/>
-          <w:szCs w:val="24"/>
-        </w:rPr>
-        <w:t>Vi har valgt å holde css’en samlet slik at designet på siden er ryddig og likt på hver av sidene.</w:t>
-      </w:r>
-    </w:p>
-    <w:p>
-      <w:pPr>
-        <w:rPr>
-          <w:sz w:val="24"/>
-          <w:szCs w:val="24"/>
-        </w:rPr>
-      </w:pPr>
-      <w:r>
-        <w:rPr>
-          <w:sz w:val="24"/>
-          <w:szCs w:val="24"/>
-        </w:rPr>
-        <w:t>Figur 2</w:t>
-      </w:r>
-      <w:r>
-        <w:rPr>
-          <w:sz w:val="24"/>
-          <w:szCs w:val="24"/>
-        </w:rPr>
-        <w:t>, responsivitet</w:t>
-      </w:r>
-    </w:p>
-    <w:p>
-      <w:pPr>
-        <w:rPr>
-          <w:sz w:val="24"/>
-          <w:szCs w:val="24"/>
-        </w:rPr>
-      </w:pPr>
-    </w:p>
-    <w:p>
-      <w:pPr>
-        <w:jc w:val="center"/>
+      </w:pPr>
+      <w:r>
         <w:rPr>
           <w:sz w:val="28"/>
           <w:szCs w:val="28"/>
         </w:rPr>
-      </w:pPr>
+        <w:t>Index.html</w:t>
+      </w:r>
       <w:r>
         <w:rPr>
           <w:sz w:val="28"/>
           <w:szCs w:val="28"/>
         </w:rPr>
-        <w:t>Toaletter.html</w:t>
-      </w:r>
-      <w:r>
+        <w:t xml:space="preserve"> og Style.css</w:t>
+      </w:r>
+    </w:p>
+    <w:p>
+      <w:pPr>
+        <w:rPr>
+          <w:sz w:val="24"/>
+          <w:szCs w:val="24"/>
+        </w:rPr>
+      </w:pPr>
+    </w:p>
+    <w:p>
+      <w:pPr>
+        <w:rPr>
+          <w:sz w:val="24"/>
+          <w:szCs w:val="24"/>
+        </w:rPr>
+      </w:pPr>
+      <w:r>
+        <w:rPr>
+          <w:sz w:val="24"/>
+          <w:szCs w:val="24"/>
+        </w:rPr>
+        <w:t xml:space="preserve">Index.html er vår forside, vi har valgt å ha </w:t>
+      </w:r>
+      <w:r>
+        <w:rPr>
+          <w:sz w:val="24"/>
+          <w:szCs w:val="24"/>
+        </w:rPr>
+        <w:t>et bilde av Bergen som et design brennpunkt og et paragraf under som sier hva siden inneholder. På toppen av siden er det navigasjon til hvert av de andre html dokumentene. Navigasjonen inneholder også vårt hurtigsøk som</w:t>
+      </w:r>
+      <w:r>
+        <w:rPr>
+          <w:sz w:val="24"/>
+          <w:szCs w:val="24"/>
+        </w:rPr>
+        <w:t xml:space="preserve"> er plassert til høyre som</w:t>
+      </w:r>
+      <w:r>
+        <w:rPr>
+          <w:sz w:val="24"/>
+          <w:szCs w:val="24"/>
+        </w:rPr>
+        <w:t xml:space="preserve"> vil bli gått igjennom senere i teksten. På bunnen av siden er det en footer som inneholder vårt gruppe nummer. Hele body’en er i en flexbox som vi har valgt å kalle flexkasse som er spesifisert i style.css filen. Flexkassen vises i en column og alt er sentrert igjennom flexkassen. Style.css har også</w:t>
+      </w:r>
+      <w:r>
+        <w:rPr>
+          <w:sz w:val="24"/>
+          <w:szCs w:val="24"/>
+        </w:rPr>
+        <w:t xml:space="preserve"> responsivitet med</w:t>
+      </w:r>
+      <w:r>
+        <w:rPr>
+          <w:sz w:val="24"/>
+          <w:szCs w:val="24"/>
+        </w:rPr>
+        <w:t xml:space="preserve"> media queries som trår inn når skjermen er mindre enn 700px hvor bildet i index.html sin bredde blir mindre og </w:t>
+      </w:r>
+      <w:r>
+        <w:rPr>
+          <w:sz w:val="24"/>
+          <w:szCs w:val="24"/>
+        </w:rPr>
+        <w:t>navigasjonen endres med at paddingen og a-elementenes marginer minimeres</w:t>
+      </w:r>
+      <w:r>
+        <w:rPr>
+          <w:sz w:val="24"/>
+          <w:szCs w:val="24"/>
+        </w:rPr>
+        <w:t xml:space="preserve">. </w:t>
+      </w:r>
+      <w:r>
+        <w:rPr>
+          <w:sz w:val="24"/>
+          <w:szCs w:val="24"/>
+        </w:rPr>
+        <w:t xml:space="preserve">Kartet sin bredde blir også mindre. </w:t>
+      </w:r>
+      <w:r>
+        <w:rPr>
+          <w:sz w:val="24"/>
+          <w:szCs w:val="24"/>
+        </w:rPr>
+        <w:t xml:space="preserve">Navigasjon, hurtigsøk og flexbox er likt på hvert av html dokumentene. </w:t>
+      </w:r>
+      <w:r>
+        <w:rPr>
+          <w:sz w:val="24"/>
+          <w:szCs w:val="24"/>
+        </w:rPr>
+        <w:t>Vi har valgt å holde css’en samlet slik at designet på siden er ryddig og likt på hver av sidene.</w:t>
+      </w:r>
+    </w:p>
+    <w:p>
+      <w:pPr>
+        <w:rPr>
+          <w:sz w:val="24"/>
+          <w:szCs w:val="24"/>
+        </w:rPr>
+      </w:pPr>
+      <w:r>
+        <w:rPr>
+          <w:noProof/>
+          <w:sz w:val="24"/>
+          <w:szCs w:val="24"/>
+          <w:lang w:eastAsia="nb-NO"/>
+        </w:rPr>
+        <w:drawing>
+          <wp:inline distT="0" distB="0" distL="0" distR="0">
+            <wp:extent cx="2543175" cy="3943350"/>
+            <wp:effectExtent l="0" t="0" r="9525" b="0"/>
+            <wp:docPr id="5" name="Bilde 5"/>
+            <wp:cNvGraphicFramePr>
+              <a:graphicFrameLocks xmlns:a="http://schemas.openxmlformats.org/drawingml/2006/main" noChangeAspect="1"/>
+            </wp:cNvGraphicFramePr>
+            <a:graphic xmlns:a="http://schemas.openxmlformats.org/drawingml/2006/main">
+              <a:graphicData uri="http://schemas.openxmlformats.org/drawingml/2006/picture">
+                <pic:pic xmlns:pic="http://schemas.openxmlformats.org/drawingml/2006/picture">
+                  <pic:nvPicPr>
+                    <pic:cNvPr id="0" name="Picture 5"/>
+                    <pic:cNvPicPr>
+                      <a:picLocks noChangeAspect="1" noChangeArrowheads="1"/>
+                    </pic:cNvPicPr>
+                  </pic:nvPicPr>
+                  <pic:blipFill>
+                    <a:blip r:embed="rId5">
+                      <a:extLst>
+                        <a:ext uri="{28A0092B-C50C-407E-A947-70E740481C1C}">
+                          <a14:useLocalDpi xmlns:a14="http://schemas.microsoft.com/office/drawing/2010/main" val="0"/>
+                        </a:ext>
+                      </a:extLst>
+                    </a:blip>
+                    <a:srcRect/>
+                    <a:stretch>
+                      <a:fillRect/>
+                    </a:stretch>
+                  </pic:blipFill>
+                  <pic:spPr bwMode="auto">
+                    <a:xfrm>
+                      <a:off x="0" y="0"/>
+                      <a:ext cx="2543175" cy="3943350"/>
+                    </a:xfrm>
+                    <a:prstGeom prst="rect">
+                      <a:avLst/>
+                    </a:prstGeom>
+                    <a:noFill/>
+                    <a:ln>
+                      <a:noFill/>
+                    </a:ln>
+                  </pic:spPr>
+                </pic:pic>
+              </a:graphicData>
+            </a:graphic>
+          </wp:inline>
+        </w:drawing>
+      </w:r>
+    </w:p>
+    <w:p>
+      <w:pPr>
+        <w:rPr>
+          <w:sz w:val="24"/>
+          <w:szCs w:val="24"/>
+        </w:rPr>
+      </w:pPr>
+      <w:r>
+        <w:rPr>
+          <w:sz w:val="24"/>
+          <w:szCs w:val="24"/>
+        </w:rPr>
+        <w:t>Figur 2</w:t>
+      </w:r>
+      <w:r>
+        <w:rPr>
+          <w:sz w:val="24"/>
+          <w:szCs w:val="24"/>
+        </w:rPr>
+        <w:t>:</w:t>
+      </w:r>
+      <w:r>
+        <w:rPr>
+          <w:sz w:val="24"/>
+          <w:szCs w:val="24"/>
+        </w:rPr>
+        <w:t xml:space="preserve"> </w:t>
+      </w:r>
+      <w:r>
+        <w:rPr>
+          <w:sz w:val="24"/>
+          <w:szCs w:val="24"/>
+        </w:rPr>
+        <w:t xml:space="preserve">Screenshot av </w:t>
+      </w:r>
+      <w:r>
+        <w:rPr>
+          <w:sz w:val="24"/>
+          <w:szCs w:val="24"/>
+        </w:rPr>
+        <w:t>index</w:t>
+      </w:r>
+      <w:r>
+        <w:rPr>
+          <w:sz w:val="24"/>
+          <w:szCs w:val="24"/>
+        </w:rPr>
+        <w:t>.</w:t>
+      </w:r>
+      <w:r>
+        <w:rPr>
+          <w:sz w:val="24"/>
+          <w:szCs w:val="24"/>
+        </w:rPr>
+        <w:t xml:space="preserve">html, screenshot tatt i </w:t>
+      </w:r>
+      <w:r>
+        <w:rPr>
+          <w:sz w:val="24"/>
+          <w:szCs w:val="24"/>
+        </w:rPr>
+        <w:t xml:space="preserve">google chrome </w:t>
+      </w:r>
+      <w:r>
+        <w:rPr>
+          <w:sz w:val="24"/>
+          <w:szCs w:val="24"/>
+        </w:rPr>
+        <w:t>Versjon 66.0.3359.117 (Offisiell delversjon) (64-bit)</w:t>
+      </w:r>
+      <w:r>
+        <w:rPr>
+          <w:sz w:val="24"/>
+          <w:szCs w:val="24"/>
+        </w:rPr>
+        <w:t xml:space="preserve"> Oppløsning 375x812 ( iPhone X)</w:t>
+      </w:r>
+    </w:p>
+    <w:p>
+      <w:pPr>
+        <w:rPr>
+          <w:sz w:val="24"/>
+          <w:szCs w:val="24"/>
+        </w:rPr>
+      </w:pPr>
+      <w:r>
+        <w:rPr>
+          <w:sz w:val="24"/>
+          <w:szCs w:val="24"/>
+        </w:rPr>
+        <w:t>Figuren over viser at bredden på bildet har blitt mindre og navigasjonen er endret.</w:t>
+      </w:r>
+    </w:p>
+    <w:p>
+      <w:pPr>
+        <w:jc w:val="center"/>
         <w:rPr>
           <w:sz w:val="28"/>
           <w:szCs w:val="28"/>
         </w:rPr>
-        <w:t xml:space="preserve"> og avansert søk</w:t>
-      </w:r>
-    </w:p>
-    <w:p>
-      <w:pPr>
-        <w:rPr>
-          <w:sz w:val="24"/>
-          <w:szCs w:val="24"/>
-        </w:rPr>
-      </w:pPr>
-      <w:r>
-        <w:rPr>
-          <w:sz w:val="24"/>
-          <w:szCs w:val="24"/>
-        </w:rPr>
-        <w:t xml:space="preserve">Dette dokumentet </w:t>
-      </w:r>
-      <w:r>
-        <w:rPr>
-          <w:sz w:val="24"/>
-          <w:szCs w:val="24"/>
-        </w:rPr>
-        <w:t>inneholder vårt avanserte søk, her kan man søke på kjønn, rullestoltilgang,</w:t>
-      </w:r>
-      <w:r>
-        <w:rPr>
-          <w:sz w:val="24"/>
-          <w:szCs w:val="24"/>
-        </w:rPr>
-        <w:t xml:space="preserve"> pissoir,</w:t>
-      </w:r>
-      <w:r>
-        <w:rPr>
-          <w:sz w:val="24"/>
-          <w:szCs w:val="24"/>
-        </w:rPr>
-        <w:t xml:space="preserve"> hvorvidt toalettene er åpne, åpent på et klokkeslett, stellerom, maks pris, om det er gratis og plassering. </w:t>
-      </w:r>
-      <w:r>
-        <w:rPr>
-          <w:sz w:val="24"/>
-          <w:szCs w:val="24"/>
-        </w:rPr>
-        <w:t>Søket lager et objekt blablabla</w:t>
-      </w:r>
-    </w:p>
-    <w:p>
-      <w:pPr>
-        <w:rPr>
-          <w:sz w:val="24"/>
-          <w:szCs w:val="24"/>
-        </w:rPr>
-      </w:pPr>
-      <w:r>
-        <w:rPr>
-          <w:sz w:val="24"/>
-          <w:szCs w:val="24"/>
-        </w:rPr>
-        <w:t xml:space="preserve">Under avansert søk så skrives først ut hele listen av toalettene og kartet med markørene. Både listen og kartet er nummerert og oppdateres når søket eliminerer toaletter. </w:t>
-      </w:r>
-    </w:p>
-    <w:p>
-      <w:pPr>
-        <w:rPr>
-          <w:sz w:val="24"/>
-          <w:szCs w:val="24"/>
-        </w:rPr>
-      </w:pPr>
-    </w:p>
-    <w:p>
-      <w:pPr>
-        <w:rPr>
-          <w:sz w:val="24"/>
-          <w:szCs w:val="24"/>
-        </w:rPr>
-      </w:pPr>
-      <w:r>
-        <w:rPr>
-          <w:sz w:val="24"/>
-          <w:szCs w:val="24"/>
-        </w:rPr>
-        <w:t>Ha figur her om søk</w:t>
-      </w:r>
-    </w:p>
-    <w:p>
-      <w:pPr>
-        <w:rPr>
-          <w:sz w:val="24"/>
-          <w:szCs w:val="24"/>
-        </w:rPr>
-      </w:pPr>
-      <w:r>
-        <w:rPr>
-          <w:sz w:val="24"/>
-          <w:szCs w:val="24"/>
-        </w:rPr>
-        <w:t xml:space="preserve">Figur </w:t>
-      </w:r>
-      <w:r>
-        <w:rPr>
-          <w:sz w:val="24"/>
-          <w:szCs w:val="24"/>
-        </w:rPr>
-        <w:t>3</w:t>
-      </w:r>
-      <w:r>
-        <w:rPr>
-          <w:sz w:val="24"/>
-          <w:szCs w:val="24"/>
-        </w:rPr>
-        <w:t>, avansert søk</w:t>
-      </w:r>
-    </w:p>
-    <w:p>
-      <w:pPr>
-        <w:rPr>
-          <w:sz w:val="24"/>
-          <w:szCs w:val="24"/>
-        </w:rPr>
-      </w:pPr>
-      <w:r>
-        <w:rPr>
-          <w:sz w:val="24"/>
-          <w:szCs w:val="24"/>
-        </w:rPr>
-        <w:t>Skriv mer</w:t>
-      </w:r>
-    </w:p>
-    <w:p>
-      <w:pPr>
-        <w:rPr>
-          <w:sz w:val="24"/>
-          <w:szCs w:val="24"/>
-        </w:rPr>
-      </w:pPr>
-    </w:p>
-    <w:p>
-      <w:pPr>
-        <w:rPr>
-          <w:sz w:val="24"/>
-          <w:szCs w:val="24"/>
-        </w:rPr>
-      </w:pPr>
-    </w:p>
-    <w:p>
-      <w:pPr>
-        <w:jc w:val="center"/>
+      </w:pPr>
+      <w:r>
         <w:rPr>
           <w:sz w:val="28"/>
           <w:szCs w:val="28"/>
         </w:rPr>
-      </w:pPr>
+        <w:t>Toaletter.html</w:t>
+      </w:r>
       <w:r>
         <w:rPr>
           <w:sz w:val="28"/>
           <w:szCs w:val="28"/>
         </w:rPr>
-        <w:t>Lekeplasser.html</w:t>
-      </w:r>
-    </w:p>
-    <w:p>
-      <w:pPr>
-        <w:rPr>
-          <w:sz w:val="24"/>
-          <w:szCs w:val="24"/>
-        </w:rPr>
-      </w:pPr>
-      <w:r>
-        <w:rPr>
-          <w:sz w:val="24"/>
-          <w:szCs w:val="24"/>
-        </w:rPr>
-        <w:t>I dette dokumentet skrives ut en nummerert liste av alle lekeplasser som er i JSON-dokumentet og et nummerert kart som inneholder plassering av lekeplassene</w:t>
-      </w:r>
-      <w:r>
-        <w:rPr>
-          <w:sz w:val="24"/>
-          <w:szCs w:val="24"/>
-        </w:rPr>
-        <w:t>, her har vi gjenbrukt kode fra toalett listen og kartet.</w:t>
-      </w:r>
+        <w:t xml:space="preserve"> og avansert søk</w:t>
+      </w:r>
+    </w:p>
+    <w:p>
+      <w:pPr>
+        <w:rPr>
+          <w:sz w:val="24"/>
+          <w:szCs w:val="24"/>
+        </w:rPr>
+      </w:pPr>
+      <w:r>
+        <w:rPr>
+          <w:sz w:val="24"/>
+          <w:szCs w:val="24"/>
+        </w:rPr>
+        <w:lastRenderedPageBreak/>
+        <w:t xml:space="preserve">Dette dokumentet </w:t>
+      </w:r>
+      <w:r>
+        <w:rPr>
+          <w:sz w:val="24"/>
+          <w:szCs w:val="24"/>
+        </w:rPr>
+        <w:t>inneholder vårt avanserte søk, her kan man søke på kjønn, rullestoltilgang,</w:t>
+      </w:r>
+      <w:r>
+        <w:rPr>
+          <w:sz w:val="24"/>
+          <w:szCs w:val="24"/>
+        </w:rPr>
+        <w:t xml:space="preserve"> pissoir,</w:t>
+      </w:r>
+      <w:r>
+        <w:rPr>
+          <w:sz w:val="24"/>
+          <w:szCs w:val="24"/>
+        </w:rPr>
+        <w:t xml:space="preserve"> hvorvidt toalettene er åpne, åpent på et klokkeslett, stellerom, maks pris, om det er gratis og plassering. </w:t>
+      </w:r>
+      <w:r>
+        <w:rPr>
+          <w:sz w:val="24"/>
+          <w:szCs w:val="24"/>
+        </w:rPr>
+        <w:t>Søket lager et objekt blablabla</w:t>
+      </w:r>
+    </w:p>
+    <w:p>
+      <w:pPr>
+        <w:rPr>
+          <w:sz w:val="24"/>
+          <w:szCs w:val="24"/>
+        </w:rPr>
+      </w:pPr>
+      <w:r>
+        <w:rPr>
+          <w:sz w:val="24"/>
+          <w:szCs w:val="24"/>
+        </w:rPr>
+        <w:t xml:space="preserve">Under avansert søk så skrives først ut hele listen av toalettene og kartet med markørene. Både listen og kartet er nummerert og oppdateres når søket eliminerer toaletter. </w:t>
+      </w:r>
+      <w:r>
+        <w:rPr>
+          <w:sz w:val="24"/>
+          <w:szCs w:val="24"/>
+        </w:rPr>
+        <w:t>Listen er en ordered list.</w:t>
+      </w:r>
+    </w:p>
+    <w:p>
+      <w:pPr>
+        <w:rPr>
+          <w:sz w:val="24"/>
+          <w:szCs w:val="24"/>
+        </w:rPr>
+      </w:pPr>
+    </w:p>
+    <w:p>
+      <w:pPr>
+        <w:rPr>
+          <w:sz w:val="24"/>
+          <w:szCs w:val="24"/>
+        </w:rPr>
+      </w:pPr>
+      <w:r>
+        <w:rPr>
+          <w:sz w:val="24"/>
+          <w:szCs w:val="24"/>
+        </w:rPr>
+        <w:t>Ha figur her om søk</w:t>
+      </w:r>
+    </w:p>
+    <w:p>
+      <w:pPr>
+        <w:rPr>
+          <w:sz w:val="24"/>
+          <w:szCs w:val="24"/>
+        </w:rPr>
+      </w:pPr>
+      <w:r>
+        <w:rPr>
+          <w:sz w:val="24"/>
+          <w:szCs w:val="24"/>
+        </w:rPr>
+        <w:t xml:space="preserve">Figur </w:t>
+      </w:r>
+      <w:r>
+        <w:rPr>
+          <w:sz w:val="24"/>
+          <w:szCs w:val="24"/>
+        </w:rPr>
+        <w:t>3</w:t>
+      </w:r>
+      <w:r>
+        <w:rPr>
+          <w:sz w:val="24"/>
+          <w:szCs w:val="24"/>
+        </w:rPr>
+        <w:t>, avansert søk</w:t>
+      </w:r>
+    </w:p>
+    <w:p>
+      <w:pPr>
+        <w:rPr>
+          <w:sz w:val="24"/>
+          <w:szCs w:val="24"/>
+        </w:rPr>
+      </w:pPr>
+      <w:r>
+        <w:rPr>
+          <w:sz w:val="24"/>
+          <w:szCs w:val="24"/>
+        </w:rPr>
+        <w:t>Skriv mer</w:t>
+      </w:r>
+    </w:p>
+    <w:p>
+      <w:pPr>
+        <w:rPr>
+          <w:sz w:val="24"/>
+          <w:szCs w:val="24"/>
+        </w:rPr>
+      </w:pPr>
+    </w:p>
+    <w:p>
+      <w:pPr>
+        <w:rPr>
+          <w:sz w:val="24"/>
+          <w:szCs w:val="24"/>
+        </w:rPr>
+      </w:pPr>
     </w:p>
     <w:p>
       <w:pPr>
@@ -583,6 +776,44 @@
           <w:sz w:val="28"/>
           <w:szCs w:val="28"/>
         </w:rPr>
+        <w:t>Lekeplasser.html</w:t>
+      </w:r>
+    </w:p>
+    <w:p>
+      <w:pPr>
+        <w:rPr>
+          <w:sz w:val="24"/>
+          <w:szCs w:val="24"/>
+        </w:rPr>
+      </w:pPr>
+      <w:r>
+        <w:rPr>
+          <w:sz w:val="24"/>
+          <w:szCs w:val="24"/>
+        </w:rPr>
+        <w:t>I dette dokumentet skrives ut en nummerert liste av alle lekeplasser som er i JSON-dokumentet og et nummerert kart som inneholder plassering av lekeplassene</w:t>
+      </w:r>
+      <w:r>
+        <w:rPr>
+          <w:sz w:val="24"/>
+          <w:szCs w:val="24"/>
+        </w:rPr>
+        <w:t>, her har vi gjenbrukt kode fra toalett listen og kartet.</w:t>
+      </w:r>
+    </w:p>
+    <w:p>
+      <w:pPr>
+        <w:jc w:val="center"/>
+        <w:rPr>
+          <w:sz w:val="28"/>
+          <w:szCs w:val="28"/>
+        </w:rPr>
+      </w:pPr>
+      <w:r>
+        <w:rPr>
+          <w:sz w:val="28"/>
+          <w:szCs w:val="28"/>
+        </w:rPr>
         <w:t>Favtoalett.html</w:t>
       </w:r>
     </w:p>
@@ -717,52 +948,45 @@
           <w:sz w:val="24"/>
           <w:szCs w:val="24"/>
         </w:rPr>
-        <w:t xml:space="preserve">ises de 5 nærmeste lekeplassene i en sortert liste med distansen mellom det valgte toalettet og </w:t>
-      </w:r>
-      <w:r>
-        <w:rPr>
-          <w:sz w:val="24"/>
-          <w:szCs w:val="24"/>
+        <w:t>ises de 5 nærmeste lekeplassene i en sortert liste med distansen mellom det valgte toalettet og lekeplassene.</w:t>
+      </w:r>
+      <w:r>
+        <w:rPr>
+          <w:sz w:val="24"/>
+          <w:szCs w:val="24"/>
+        </w:rPr>
+        <w:t xml:space="preserve"> Hvis distansen er mer enn 1000 meter så vil funksjonen leng</w:t>
+      </w:r>
+      <w:r>
+        <w:rPr>
+          <w:sz w:val="24"/>
+          <w:szCs w:val="24"/>
+        </w:rPr>
+        <w:t>d</w:t>
+      </w:r>
+      <w:r>
+        <w:rPr>
+          <w:sz w:val="24"/>
+          <w:szCs w:val="24"/>
+        </w:rPr>
+        <w:t>eTekst gjøre det om til km i stedet for meter.</w:t>
+      </w:r>
+    </w:p>
+    <w:p>
+      <w:pPr>
+        <w:rPr>
+          <w:sz w:val="24"/>
+          <w:szCs w:val="24"/>
+        </w:rPr>
+      </w:pPr>
+      <w:r>
+        <w:rPr>
+          <w:noProof/>
+          <w:sz w:val="24"/>
+          <w:szCs w:val="24"/>
+          <w:lang w:eastAsia="nb-NO"/>
         </w:rPr>
         <w:lastRenderedPageBreak/>
-        <w:t>lekeplassene.</w:t>
-      </w:r>
-      <w:r>
-        <w:rPr>
-          <w:sz w:val="24"/>
-          <w:szCs w:val="24"/>
-        </w:rPr>
-        <w:t xml:space="preserve"> Hvis distansen er mer enn 1000 meter så vil funksjonen leng</w:t>
-      </w:r>
-      <w:r>
-        <w:rPr>
-          <w:sz w:val="24"/>
-          <w:szCs w:val="24"/>
-        </w:rPr>
-        <w:t>d</w:t>
-      </w:r>
-      <w:r>
-        <w:rPr>
-          <w:sz w:val="24"/>
-          <w:szCs w:val="24"/>
-        </w:rPr>
-        <w:t>eTekst gjøre det om til km i stedet for meter.</w:t>
-      </w:r>
-    </w:p>
-    <w:p>
-      <w:pPr>
-        <w:rPr>
-          <w:sz w:val="24"/>
-          <w:szCs w:val="24"/>
-        </w:rPr>
-      </w:pPr>
-      <w:r>
-        <w:rPr>
-          <w:noProof/>
-          <w:sz w:val="24"/>
-          <w:szCs w:val="24"/>
-          <w:lang w:eastAsia="nb-NO"/>
-        </w:rPr>
         <w:drawing>
           <wp:inline distT="0" distB="0" distL="0" distR="0">
             <wp:extent cx="5762625" cy="2743200"/>
@@ -781,7 +1005,7 @@
                     </pic:cNvPicPr>
                   </pic:nvPicPr>
                   <pic:blipFill>
-                    <a:blip r:embed="rId5">
+                    <a:blip r:embed="rId6">
                       <a:extLst>
                         <a:ext uri="{28A0092B-C50C-407E-A947-70E740481C1C}">
                           <a14:useLocalDpi xmlns:a14="http://schemas.microsoft.com/office/drawing/2010/main" val="0"/>
@@ -1089,75 +1313,75 @@
           <w:sz w:val="24"/>
           <w:szCs w:val="24"/>
         </w:rPr>
-        <w:t>: responsivitet</w:t>
-      </w:r>
-    </w:p>
-    <w:p>
-      <w:pPr>
-        <w:rPr>
-          <w:sz w:val="24"/>
-          <w:szCs w:val="24"/>
-        </w:rPr>
-      </w:pPr>
-      <w:r>
-        <w:rPr>
-          <w:sz w:val="24"/>
-          <w:szCs w:val="24"/>
-        </w:rPr>
-        <w:t>Figur 3</w:t>
-      </w:r>
-      <w:r>
-        <w:rPr>
-          <w:sz w:val="24"/>
-          <w:szCs w:val="24"/>
-        </w:rPr>
-        <w:t>: avansert søk</w:t>
-      </w:r>
-      <w:r>
-        <w:rPr>
-          <w:sz w:val="24"/>
-          <w:szCs w:val="24"/>
-        </w:rPr>
-        <w:t>1111</w:t>
-      </w:r>
-    </w:p>
-    <w:p>
-      <w:pPr>
-        <w:rPr>
-          <w:sz w:val="24"/>
-          <w:szCs w:val="24"/>
-        </w:rPr>
-      </w:pPr>
-      <w:r>
-        <w:rPr>
-          <w:sz w:val="24"/>
-          <w:szCs w:val="24"/>
-        </w:rPr>
-        <w:t>Figur 4</w:t>
-      </w:r>
-      <w:r>
-        <w:rPr>
-          <w:sz w:val="24"/>
-          <w:szCs w:val="24"/>
-        </w:rPr>
-        <w:t>: Screenshot</w:t>
-      </w:r>
-      <w:r>
-        <w:rPr>
-          <w:sz w:val="24"/>
-          <w:szCs w:val="24"/>
-        </w:rPr>
-        <w:t xml:space="preserve"> av favtoalett.html </w:t>
-      </w:r>
-      <w:r>
-        <w:rPr>
-          <w:sz w:val="24"/>
-          <w:szCs w:val="24"/>
-        </w:rPr>
-        <w:t xml:space="preserve"> </w:t>
+        <w:t>: Screenshot av index.html</w:t>
       </w:r>
       <w:bookmarkStart w:id="0" w:name="_GoBack"/>
       <w:bookmarkEnd w:id="0"/>
+    </w:p>
+    <w:p>
+      <w:pPr>
+        <w:rPr>
+          <w:sz w:val="24"/>
+          <w:szCs w:val="24"/>
+        </w:rPr>
+      </w:pPr>
+      <w:r>
+        <w:rPr>
+          <w:sz w:val="24"/>
+          <w:szCs w:val="24"/>
+        </w:rPr>
+        <w:t>Figur 3</w:t>
+      </w:r>
+      <w:r>
+        <w:rPr>
+          <w:sz w:val="24"/>
+          <w:szCs w:val="24"/>
+        </w:rPr>
+        <w:t>: avansert søk</w:t>
+      </w:r>
+      <w:r>
+        <w:rPr>
+          <w:sz w:val="24"/>
+          <w:szCs w:val="24"/>
+        </w:rPr>
+        <w:t>1111</w:t>
+      </w:r>
+    </w:p>
+    <w:p>
+      <w:pPr>
+        <w:rPr>
+          <w:sz w:val="24"/>
+          <w:szCs w:val="24"/>
+        </w:rPr>
+      </w:pPr>
+      <w:r>
+        <w:rPr>
+          <w:sz w:val="24"/>
+          <w:szCs w:val="24"/>
+        </w:rPr>
+        <w:t>Figur 4</w:t>
+      </w:r>
+      <w:r>
+        <w:rPr>
+          <w:sz w:val="24"/>
+          <w:szCs w:val="24"/>
+        </w:rPr>
+        <w:t>: Screenshot</w:t>
+      </w:r>
+      <w:r>
+        <w:rPr>
+          <w:sz w:val="24"/>
+          <w:szCs w:val="24"/>
+        </w:rPr>
+        <w:t xml:space="preserve"> av favtoalett.html </w:t>
+      </w:r>
+      <w:r>
+        <w:rPr>
+          <w:sz w:val="24"/>
+          <w:szCs w:val="24"/>
+        </w:rPr>
+        <w:t xml:space="preserve"> </w:t>
+      </w:r>
     </w:p>
     <w:p>
       <w:pPr>

</xml_diff>

<commit_message>
merge conflict på g
</commit_message>
<xml_diff>
--- a/semoppgave.docx
+++ b/semoppgave.docx
@@ -45,21 +45,117 @@
           <w:sz w:val="24"/>
           <w:szCs w:val="24"/>
         </w:rPr>
-        <w:t xml:space="preserve">Denne rapporten vil ta for seg hver del av semesteroppgaven i info134. Rapporten vil inneholde informasjon om hvert html dokument, js og css. I tillegg vil vi vise vår løsning av oppgavene.  Mappe hierarkiet vårt er som det står i oppgaven hvor html dokumentene ligger i ytterste nivå, deretter er css </w:t>
-      </w:r>
-      <w:r>
-        <w:rPr>
-          <w:sz w:val="24"/>
-          <w:szCs w:val="24"/>
-        </w:rPr>
-        <w:t>filene i en css mappe, js filen</w:t>
-      </w:r>
-      <w:r>
-        <w:rPr>
-          <w:sz w:val="24"/>
-          <w:szCs w:val="24"/>
-        </w:rPr>
-        <w:t xml:space="preserve"> i en js mappe og bildene er i media mappen.</w:t>
+        <w:t xml:space="preserve">Denne rapporten vil ta for seg hver del av semesteroppgaven i info134. Rapporten vil inneholde informasjon om hvert html dokument, </w:t>
+      </w:r>
+      <w:proofErr w:type="spellStart"/>
+      <w:r>
+        <w:rPr>
+          <w:sz w:val="24"/>
+          <w:szCs w:val="24"/>
+        </w:rPr>
+        <w:t>js</w:t>
+      </w:r>
+      <w:proofErr w:type="spellEnd"/>
+      <w:r>
+        <w:rPr>
+          <w:sz w:val="24"/>
+          <w:szCs w:val="24"/>
+        </w:rPr>
+        <w:t xml:space="preserve"> og </w:t>
+      </w:r>
+      <w:proofErr w:type="spellStart"/>
+      <w:r>
+        <w:rPr>
+          <w:sz w:val="24"/>
+          <w:szCs w:val="24"/>
+        </w:rPr>
+        <w:t>css</w:t>
+      </w:r>
+      <w:proofErr w:type="spellEnd"/>
+      <w:r>
+        <w:rPr>
+          <w:sz w:val="24"/>
+          <w:szCs w:val="24"/>
+        </w:rPr>
+        <w:t xml:space="preserve">. I tillegg vil vi vise vår løsning av oppgavene.  Mappe hierarkiet vårt er som det står i oppgaven hvor html dokumentene ligger i ytterste nivå, deretter er </w:t>
+      </w:r>
+      <w:proofErr w:type="spellStart"/>
+      <w:r>
+        <w:rPr>
+          <w:sz w:val="24"/>
+          <w:szCs w:val="24"/>
+        </w:rPr>
+        <w:t>css</w:t>
+      </w:r>
+      <w:proofErr w:type="spellEnd"/>
+      <w:r>
+        <w:rPr>
+          <w:sz w:val="24"/>
+          <w:szCs w:val="24"/>
+        </w:rPr>
+        <w:t xml:space="preserve"> </w:t>
+      </w:r>
+      <w:r>
+        <w:rPr>
+          <w:sz w:val="24"/>
+          <w:szCs w:val="24"/>
+        </w:rPr>
+        <w:t xml:space="preserve">filene i en </w:t>
+      </w:r>
+      <w:proofErr w:type="spellStart"/>
+      <w:r>
+        <w:rPr>
+          <w:sz w:val="24"/>
+          <w:szCs w:val="24"/>
+        </w:rPr>
+        <w:t>css</w:t>
+      </w:r>
+      <w:proofErr w:type="spellEnd"/>
+      <w:r>
+        <w:rPr>
+          <w:sz w:val="24"/>
+          <w:szCs w:val="24"/>
+        </w:rPr>
+        <w:t xml:space="preserve"> mappe, </w:t>
+      </w:r>
+      <w:proofErr w:type="spellStart"/>
+      <w:r>
+        <w:rPr>
+          <w:sz w:val="24"/>
+          <w:szCs w:val="24"/>
+        </w:rPr>
+        <w:t>js</w:t>
+      </w:r>
+      <w:proofErr w:type="spellEnd"/>
+      <w:r>
+        <w:rPr>
+          <w:sz w:val="24"/>
+          <w:szCs w:val="24"/>
+        </w:rPr>
+        <w:t xml:space="preserve"> filen</w:t>
+      </w:r>
+      <w:r>
+        <w:rPr>
+          <w:sz w:val="24"/>
+          <w:szCs w:val="24"/>
+        </w:rPr>
+        <w:t xml:space="preserve"> i en </w:t>
+      </w:r>
+      <w:proofErr w:type="spellStart"/>
+      <w:r>
+        <w:rPr>
+          <w:sz w:val="24"/>
+          <w:szCs w:val="24"/>
+        </w:rPr>
+        <w:t>js</w:t>
+      </w:r>
+      <w:proofErr w:type="spellEnd"/>
+      <w:r>
+        <w:rPr>
+          <w:sz w:val="24"/>
+          <w:szCs w:val="24"/>
+        </w:rPr>
+        <w:t xml:space="preserve"> mappe og bildene er i media mappen.</w:t>
       </w:r>
     </w:p>
     <w:p>
@@ -90,7 +186,23 @@
           <w:sz w:val="24"/>
           <w:szCs w:val="24"/>
         </w:rPr>
-        <w:t>Object.js inneholder alt vårt javascript for denne semesteroppgaven. Vi har v</w:t>
+        <w:t xml:space="preserve">Object.js inneholder alt vårt </w:t>
+      </w:r>
+      <w:proofErr w:type="spellStart"/>
+      <w:r>
+        <w:rPr>
+          <w:sz w:val="24"/>
+          <w:szCs w:val="24"/>
+        </w:rPr>
+        <w:t>javascript</w:t>
+      </w:r>
+      <w:proofErr w:type="spellEnd"/>
+      <w:r>
+        <w:rPr>
+          <w:sz w:val="24"/>
+          <w:szCs w:val="24"/>
+        </w:rPr>
+        <w:t xml:space="preserve"> for denne semesteroppgaven. Vi har v</w:t>
       </w:r>
       <w:r>
         <w:rPr>
@@ -140,7 +252,31 @@
           <w:sz w:val="24"/>
           <w:szCs w:val="24"/>
         </w:rPr>
-        <w:t>Figuren nedenfor viser hvordan dataen hentes, funksjonen har et parameter url som i vårt tilfelle er de forskjellige JSON dokumentene. Funksjonen benytter seg av et XMLHttpRequest-objekt som foretar seg forespørselen for å få hentet dokumentene. Hvis den ikke klarer å hente dokumentet så returneres det null.</w:t>
+        <w:t xml:space="preserve">Figuren nedenfor viser hvordan dataen hentes, funksjonen har et parameter url som i vårt tilfelle er de forskjellige JSON dokumentene. Funksjonen benytter seg av et </w:t>
+      </w:r>
+      <w:proofErr w:type="spellStart"/>
+      <w:r>
+        <w:rPr>
+          <w:sz w:val="24"/>
+          <w:szCs w:val="24"/>
+        </w:rPr>
+        <w:t>XMLHttpRequest</w:t>
+      </w:r>
+      <w:proofErr w:type="spellEnd"/>
+      <w:r>
+        <w:rPr>
+          <w:sz w:val="24"/>
+          <w:szCs w:val="24"/>
+        </w:rPr>
+        <w:t xml:space="preserve">-objekt som foretar seg forespørselen for å få hentet dokumentene. Hvis den ikke klarer å hente dokumentet så returneres det </w:t>
+      </w:r>
+      <w:proofErr w:type="gramStart"/>
+      <w:r>
+        <w:rPr>
+          <w:sz w:val="24"/>
+          <w:szCs w:val="24"/>
+        </w:rPr>
+        <w:t>null.</w:t>
       </w:r>
       <w:r>
         <w:rPr>
@@ -149,6 +285,7 @@
         </w:rPr>
         <w:t xml:space="preserve">  </w:t>
       </w:r>
+      <w:proofErr w:type="gramEnd"/>
       <w:r>
         <w:rPr>
           <w:noProof/>
@@ -227,12 +364,21 @@
         </w:rPr>
         <w:t xml:space="preserve">1: </w:t>
       </w:r>
-      <w:r>
-        <w:rPr>
-          <w:sz w:val="24"/>
-          <w:szCs w:val="24"/>
-        </w:rPr>
-        <w:t xml:space="preserve">Screenshot av </w:t>
+      <w:proofErr w:type="spellStart"/>
+      <w:r>
+        <w:rPr>
+          <w:sz w:val="24"/>
+          <w:szCs w:val="24"/>
+        </w:rPr>
+        <w:t>Screenshot</w:t>
+      </w:r>
+      <w:proofErr w:type="spellEnd"/>
+      <w:r>
+        <w:rPr>
+          <w:sz w:val="24"/>
+          <w:szCs w:val="24"/>
+        </w:rPr>
+        <w:t xml:space="preserve"> av </w:t>
       </w:r>
       <w:r>
         <w:rPr>
@@ -246,7 +392,23 @@
           <w:sz w:val="24"/>
           <w:szCs w:val="24"/>
         </w:rPr>
-        <w:t xml:space="preserve"> screenshot tatt i </w:t>
+        <w:t xml:space="preserve"> </w:t>
+      </w:r>
+      <w:proofErr w:type="spellStart"/>
+      <w:r>
+        <w:rPr>
+          <w:sz w:val="24"/>
+          <w:szCs w:val="24"/>
+        </w:rPr>
+        <w:t>screenshot</w:t>
+      </w:r>
+      <w:proofErr w:type="spellEnd"/>
+      <w:r>
+        <w:rPr>
+          <w:sz w:val="24"/>
+          <w:szCs w:val="24"/>
+        </w:rPr>
+        <w:t xml:space="preserve"> tatt i </w:t>
       </w:r>
       <w:r>
         <w:rPr>
@@ -268,14 +430,48 @@
           <w:sz w:val="24"/>
           <w:szCs w:val="24"/>
         </w:rPr>
-        <w:t>Funksjonen henter url’e</w:t>
-      </w:r>
-      <w:r>
-        <w:rPr>
-          <w:sz w:val="24"/>
-          <w:szCs w:val="24"/>
-        </w:rPr>
-        <w:t>n når body lastes i html dokumentene. jsonData variablene blir brukt til å</w:t>
+        <w:t xml:space="preserve">Funksjonen henter </w:t>
+      </w:r>
+      <w:proofErr w:type="spellStart"/>
+      <w:r>
+        <w:rPr>
+          <w:sz w:val="24"/>
+          <w:szCs w:val="24"/>
+        </w:rPr>
+        <w:t>url’e</w:t>
+      </w:r>
+      <w:r>
+        <w:rPr>
+          <w:sz w:val="24"/>
+          <w:szCs w:val="24"/>
+        </w:rPr>
+        <w:t>n</w:t>
+      </w:r>
+      <w:proofErr w:type="spellEnd"/>
+      <w:r>
+        <w:rPr>
+          <w:sz w:val="24"/>
+          <w:szCs w:val="24"/>
+        </w:rPr>
+        <w:t xml:space="preserve"> når body lastes i html dokumentene. </w:t>
+      </w:r>
+      <w:proofErr w:type="spellStart"/>
+      <w:proofErr w:type="gramStart"/>
+      <w:r>
+        <w:rPr>
+          <w:sz w:val="24"/>
+          <w:szCs w:val="24"/>
+        </w:rPr>
+        <w:t>jsonData</w:t>
+      </w:r>
+      <w:proofErr w:type="spellEnd"/>
+      <w:proofErr w:type="gramEnd"/>
+      <w:r>
+        <w:rPr>
+          <w:sz w:val="24"/>
+          <w:szCs w:val="24"/>
+        </w:rPr>
+        <w:t xml:space="preserve"> variablene blir brukt til å</w:t>
       </w:r>
       <w:r>
         <w:rPr>
@@ -382,28 +578,188 @@
           <w:sz w:val="24"/>
           <w:szCs w:val="24"/>
         </w:rPr>
-        <w:t xml:space="preserve"> vil bli gått igjennom senere i teksten. På bunnen av siden er det en footer som inneholder vårt gruppe nummer. Hele body’en er i en flexbox som vi har valgt å kalle flexkasse som er spesifisert i style.css filen. Flexkassen vises i en column og alt er sentrert igjennom flexkassen. Style.css har også</w:t>
-      </w:r>
-      <w:r>
-        <w:rPr>
-          <w:sz w:val="24"/>
-          <w:szCs w:val="24"/>
-        </w:rPr>
-        <w:t xml:space="preserve"> responsivitet med</w:t>
-      </w:r>
-      <w:r>
-        <w:rPr>
-          <w:sz w:val="24"/>
-          <w:szCs w:val="24"/>
-        </w:rPr>
-        <w:t xml:space="preserve"> media queries som trår inn når skjermen er mindre enn 700px hvor bildet i index.html sin bredde blir mindre og </w:t>
-      </w:r>
-      <w:r>
-        <w:rPr>
-          <w:sz w:val="24"/>
-          <w:szCs w:val="24"/>
-        </w:rPr>
-        <w:t>navigasjonen endres med at paddingen og a-elementenes marginer minimeres</w:t>
+        <w:t xml:space="preserve"> vil bli gått igjennom senere i teksten. På bunnen av siden er det en </w:t>
+      </w:r>
+      <w:proofErr w:type="spellStart"/>
+      <w:r>
+        <w:rPr>
+          <w:sz w:val="24"/>
+          <w:szCs w:val="24"/>
+        </w:rPr>
+        <w:t>footer</w:t>
+      </w:r>
+      <w:proofErr w:type="spellEnd"/>
+      <w:r>
+        <w:rPr>
+          <w:sz w:val="24"/>
+          <w:szCs w:val="24"/>
+        </w:rPr>
+        <w:t xml:space="preserve"> som inneholder vårt gruppe nummer. Hele </w:t>
+      </w:r>
+      <w:proofErr w:type="spellStart"/>
+      <w:r>
+        <w:rPr>
+          <w:sz w:val="24"/>
+          <w:szCs w:val="24"/>
+        </w:rPr>
+        <w:t>body’en</w:t>
+      </w:r>
+      <w:proofErr w:type="spellEnd"/>
+      <w:r>
+        <w:rPr>
+          <w:sz w:val="24"/>
+          <w:szCs w:val="24"/>
+        </w:rPr>
+        <w:t xml:space="preserve"> er i en </w:t>
+      </w:r>
+      <w:proofErr w:type="spellStart"/>
+      <w:r>
+        <w:rPr>
+          <w:sz w:val="24"/>
+          <w:szCs w:val="24"/>
+        </w:rPr>
+        <w:t>flexbox</w:t>
+      </w:r>
+      <w:proofErr w:type="spellEnd"/>
+      <w:r>
+        <w:rPr>
+          <w:sz w:val="24"/>
+          <w:szCs w:val="24"/>
+        </w:rPr>
+        <w:t xml:space="preserve"> som vi har valgt å kalle </w:t>
+      </w:r>
+      <w:proofErr w:type="spellStart"/>
+      <w:r>
+        <w:rPr>
+          <w:sz w:val="24"/>
+          <w:szCs w:val="24"/>
+        </w:rPr>
+        <w:t>flexkasse</w:t>
+      </w:r>
+      <w:proofErr w:type="spellEnd"/>
+      <w:r>
+        <w:rPr>
+          <w:sz w:val="24"/>
+          <w:szCs w:val="24"/>
+        </w:rPr>
+        <w:t xml:space="preserve"> som er spesifisert i style.css filen. </w:t>
+      </w:r>
+      <w:proofErr w:type="spellStart"/>
+      <w:r>
+        <w:rPr>
+          <w:sz w:val="24"/>
+          <w:szCs w:val="24"/>
+        </w:rPr>
+        <w:t>Flexkassen</w:t>
+      </w:r>
+      <w:proofErr w:type="spellEnd"/>
+      <w:r>
+        <w:rPr>
+          <w:sz w:val="24"/>
+          <w:szCs w:val="24"/>
+        </w:rPr>
+        <w:t xml:space="preserve"> vises i en </w:t>
+      </w:r>
+      <w:proofErr w:type="spellStart"/>
+      <w:r>
+        <w:rPr>
+          <w:sz w:val="24"/>
+          <w:szCs w:val="24"/>
+        </w:rPr>
+        <w:t>column</w:t>
+      </w:r>
+      <w:proofErr w:type="spellEnd"/>
+      <w:r>
+        <w:rPr>
+          <w:sz w:val="24"/>
+          <w:szCs w:val="24"/>
+        </w:rPr>
+        <w:t xml:space="preserve"> og alt er sentrert igjennom </w:t>
+      </w:r>
+      <w:proofErr w:type="spellStart"/>
+      <w:r>
+        <w:rPr>
+          <w:sz w:val="24"/>
+          <w:szCs w:val="24"/>
+        </w:rPr>
+        <w:t>flexkassen</w:t>
+      </w:r>
+      <w:proofErr w:type="spellEnd"/>
+      <w:r>
+        <w:rPr>
+          <w:sz w:val="24"/>
+          <w:szCs w:val="24"/>
+        </w:rPr>
+        <w:t>. Style.css har også</w:t>
+      </w:r>
+      <w:r>
+        <w:rPr>
+          <w:sz w:val="24"/>
+          <w:szCs w:val="24"/>
+        </w:rPr>
+        <w:t xml:space="preserve"> </w:t>
+      </w:r>
+      <w:proofErr w:type="spellStart"/>
+      <w:r>
+        <w:rPr>
+          <w:sz w:val="24"/>
+          <w:szCs w:val="24"/>
+        </w:rPr>
+        <w:t>responsivitet</w:t>
+      </w:r>
+      <w:proofErr w:type="spellEnd"/>
+      <w:r>
+        <w:rPr>
+          <w:sz w:val="24"/>
+          <w:szCs w:val="24"/>
+        </w:rPr>
+        <w:t xml:space="preserve"> med</w:t>
+      </w:r>
+      <w:r>
+        <w:rPr>
+          <w:sz w:val="24"/>
+          <w:szCs w:val="24"/>
+        </w:rPr>
+        <w:t xml:space="preserve"> media </w:t>
+      </w:r>
+      <w:proofErr w:type="spellStart"/>
+      <w:r>
+        <w:rPr>
+          <w:sz w:val="24"/>
+          <w:szCs w:val="24"/>
+        </w:rPr>
+        <w:t>queries</w:t>
+      </w:r>
+      <w:proofErr w:type="spellEnd"/>
+      <w:r>
+        <w:rPr>
+          <w:sz w:val="24"/>
+          <w:szCs w:val="24"/>
+        </w:rPr>
+        <w:t xml:space="preserve"> som trår inn når skjermen er mindre enn 700px hvor bildet i index.html sin bredde blir mindre og </w:t>
+      </w:r>
+      <w:r>
+        <w:rPr>
+          <w:sz w:val="24"/>
+          <w:szCs w:val="24"/>
+        </w:rPr>
+        <w:t xml:space="preserve">navigasjonen endres med at </w:t>
+      </w:r>
+      <w:proofErr w:type="spellStart"/>
+      <w:r>
+        <w:rPr>
+          <w:sz w:val="24"/>
+          <w:szCs w:val="24"/>
+        </w:rPr>
+        <w:t>paddingen</w:t>
+      </w:r>
+      <w:proofErr w:type="spellEnd"/>
+      <w:r>
+        <w:rPr>
+          <w:sz w:val="24"/>
+          <w:szCs w:val="24"/>
+        </w:rPr>
+        <w:t xml:space="preserve"> og a-elementenes marginer minimeres</w:t>
       </w:r>
       <w:r>
         <w:rPr>
@@ -424,14 +780,46 @@
           <w:sz w:val="24"/>
           <w:szCs w:val="24"/>
         </w:rPr>
-        <w:t xml:space="preserve">Navigasjon, hurtigsøk og flexbox er likt på hvert av html dokumentene. </w:t>
-      </w:r>
-      <w:r>
-        <w:rPr>
-          <w:sz w:val="24"/>
-          <w:szCs w:val="24"/>
-        </w:rPr>
-        <w:t>Vi har valgt å holde css’en samlet slik at designet på siden er ryddig og likt på hver av sidene.</w:t>
+        <w:t xml:space="preserve">Navigasjon, hurtigsøk og </w:t>
+      </w:r>
+      <w:proofErr w:type="spellStart"/>
+      <w:r>
+        <w:rPr>
+          <w:sz w:val="24"/>
+          <w:szCs w:val="24"/>
+        </w:rPr>
+        <w:t>flexbox</w:t>
+      </w:r>
+      <w:proofErr w:type="spellEnd"/>
+      <w:r>
+        <w:rPr>
+          <w:sz w:val="24"/>
+          <w:szCs w:val="24"/>
+        </w:rPr>
+        <w:t xml:space="preserve"> er likt på hvert av html dokumentene. </w:t>
+      </w:r>
+      <w:r>
+        <w:rPr>
+          <w:sz w:val="24"/>
+          <w:szCs w:val="24"/>
+        </w:rPr>
+        <w:t xml:space="preserve">Vi har valgt å holde </w:t>
+      </w:r>
+      <w:proofErr w:type="spellStart"/>
+      <w:r>
+        <w:rPr>
+          <w:sz w:val="24"/>
+          <w:szCs w:val="24"/>
+        </w:rPr>
+        <w:t>css’en</w:t>
+      </w:r>
+      <w:proofErr w:type="spellEnd"/>
+      <w:r>
+        <w:rPr>
+          <w:sz w:val="24"/>
+          <w:szCs w:val="24"/>
+        </w:rPr>
+        <w:t xml:space="preserve"> samlet slik at designet på siden er ryddig og likt på hver av sidene.</w:t>
       </w:r>
     </w:p>
     <w:p>
@@ -526,12 +914,21 @@
         </w:rPr>
         <w:t xml:space="preserve"> </w:t>
       </w:r>
-      <w:r>
-        <w:rPr>
-          <w:sz w:val="24"/>
-          <w:szCs w:val="24"/>
-        </w:rPr>
-        <w:t xml:space="preserve">Screenshot av </w:t>
+      <w:proofErr w:type="spellStart"/>
+      <w:r>
+        <w:rPr>
+          <w:sz w:val="24"/>
+          <w:szCs w:val="24"/>
+        </w:rPr>
+        <w:t>Screenshot</w:t>
+      </w:r>
+      <w:proofErr w:type="spellEnd"/>
+      <w:r>
+        <w:rPr>
+          <w:sz w:val="24"/>
+          <w:szCs w:val="24"/>
+        </w:rPr>
+        <w:t xml:space="preserve"> av </w:t>
       </w:r>
       <w:r>
         <w:rPr>
@@ -552,14 +949,55 @@
           <w:sz w:val="24"/>
           <w:szCs w:val="24"/>
         </w:rPr>
-        <w:t xml:space="preserve">html, screenshot tatt i </w:t>
-      </w:r>
-      <w:r>
-        <w:rPr>
-          <w:sz w:val="24"/>
-          <w:szCs w:val="24"/>
-        </w:rPr>
-        <w:t xml:space="preserve">google chrome </w:t>
+        <w:t xml:space="preserve">html, </w:t>
+      </w:r>
+      <w:proofErr w:type="spellStart"/>
+      <w:r>
+        <w:rPr>
+          <w:sz w:val="24"/>
+          <w:szCs w:val="24"/>
+        </w:rPr>
+        <w:t>screenshot</w:t>
+      </w:r>
+      <w:proofErr w:type="spellEnd"/>
+      <w:r>
+        <w:rPr>
+          <w:sz w:val="24"/>
+          <w:szCs w:val="24"/>
+        </w:rPr>
+        <w:t xml:space="preserve"> tatt i </w:t>
+      </w:r>
+      <w:proofErr w:type="spellStart"/>
+      <w:r>
+        <w:rPr>
+          <w:sz w:val="24"/>
+          <w:szCs w:val="24"/>
+        </w:rPr>
+        <w:t>google</w:t>
+      </w:r>
+      <w:proofErr w:type="spellEnd"/>
+      <w:r>
+        <w:rPr>
+          <w:sz w:val="24"/>
+          <w:szCs w:val="24"/>
+        </w:rPr>
+        <w:t xml:space="preserve"> </w:t>
+      </w:r>
+      <w:proofErr w:type="spellStart"/>
+      <w:r>
+        <w:rPr>
+          <w:sz w:val="24"/>
+          <w:szCs w:val="24"/>
+        </w:rPr>
+        <w:t>chrome</w:t>
+      </w:r>
+      <w:proofErr w:type="spellEnd"/>
+      <w:r>
+        <w:rPr>
+          <w:sz w:val="24"/>
+          <w:szCs w:val="24"/>
+        </w:rPr>
+        <w:t xml:space="preserve"> </w:t>
       </w:r>
       <w:r>
         <w:rPr>
@@ -573,22 +1011,102 @@
           <w:sz w:val="24"/>
           <w:szCs w:val="24"/>
         </w:rPr>
-        <w:t xml:space="preserve"> Oppløsning 375x812 ( iPhone X)</w:t>
-      </w:r>
-    </w:p>
-    <w:p>
-      <w:pPr>
-        <w:rPr>
-          <w:sz w:val="24"/>
-          <w:szCs w:val="24"/>
-        </w:rPr>
-      </w:pPr>
-      <w:r>
-        <w:rPr>
-          <w:sz w:val="24"/>
-          <w:szCs w:val="24"/>
-        </w:rPr>
-        <w:t>Figuren over viser at bredden på bildet har blitt mindre og navigasjonen er endret.</w:t>
+        <w:t xml:space="preserve"> Oppløsning 375x812 </w:t>
+      </w:r>
+      <w:proofErr w:type="gramStart"/>
+      <w:r>
+        <w:rPr>
+          <w:sz w:val="24"/>
+          <w:szCs w:val="24"/>
+        </w:rPr>
+        <w:t xml:space="preserve">( </w:t>
+      </w:r>
+      <w:proofErr w:type="spellStart"/>
+      <w:r>
+        <w:rPr>
+          <w:sz w:val="24"/>
+          <w:szCs w:val="24"/>
+        </w:rPr>
+        <w:t>iPhone</w:t>
+      </w:r>
+      <w:proofErr w:type="spellEnd"/>
+      <w:proofErr w:type="gramEnd"/>
+      <w:r>
+        <w:rPr>
+          <w:sz w:val="24"/>
+          <w:szCs w:val="24"/>
+        </w:rPr>
+        <w:t xml:space="preserve"> </w:t>
+      </w:r>
+      <w:proofErr w:type="spellStart"/>
+      <w:r>
+        <w:rPr>
+          <w:sz w:val="24"/>
+          <w:szCs w:val="24"/>
+        </w:rPr>
+        <w:t>X</w:t>
+      </w:r>
+      <w:proofErr w:type="spellEnd"/>
+      <w:r>
+        <w:rPr>
+          <w:sz w:val="24"/>
+          <w:szCs w:val="24"/>
+        </w:rPr>
+        <w:t>)</w:t>
+      </w:r>
+    </w:p>
+    <w:p>
+      <w:pPr>
+        <w:rPr>
+          <w:sz w:val="24"/>
+          <w:szCs w:val="24"/>
+        </w:rPr>
+      </w:pPr>
+      <w:r>
+        <w:rPr>
+          <w:sz w:val="24"/>
+          <w:szCs w:val="24"/>
+        </w:rPr>
+        <w:t>Figuren over viser at navigasjonen er endret og</w:t>
+      </w:r>
+      <w:r>
+        <w:rPr>
+          <w:sz w:val="24"/>
+          <w:szCs w:val="24"/>
+        </w:rPr>
+        <w:t xml:space="preserve"> at</w:t>
+      </w:r>
+      <w:r>
+        <w:rPr>
+          <w:sz w:val="24"/>
+          <w:szCs w:val="24"/>
+        </w:rPr>
+        <w:t xml:space="preserve"> siden er </w:t>
+      </w:r>
+      <w:proofErr w:type="spellStart"/>
+      <w:r>
+        <w:rPr>
+          <w:sz w:val="24"/>
+          <w:szCs w:val="24"/>
+        </w:rPr>
+        <w:t>respons</w:t>
+      </w:r>
+      <w:bookmarkStart w:id="0" w:name="_GoBack"/>
+      <w:bookmarkEnd w:id="0"/>
+      <w:r>
+        <w:rPr>
+          <w:sz w:val="24"/>
+          <w:szCs w:val="24"/>
+        </w:rPr>
+        <w:t>iv</w:t>
+      </w:r>
+      <w:proofErr w:type="spellEnd"/>
+      <w:r>
+        <w:rPr>
+          <w:sz w:val="24"/>
+          <w:szCs w:val="24"/>
+        </w:rPr>
+        <w:t>.</w:t>
       </w:r>
     </w:p>
     <w:p>
@@ -599,221 +1117,271 @@
           <w:szCs w:val="28"/>
         </w:rPr>
       </w:pPr>
-      <w:r>
+    </w:p>
+    <w:p>
+      <w:pPr>
+        <w:jc w:val="center"/>
         <w:rPr>
           <w:sz w:val="28"/>
           <w:szCs w:val="28"/>
         </w:rPr>
-        <w:t>Toaletter.html</w:t>
-      </w:r>
+      </w:pPr>
       <w:r>
         <w:rPr>
           <w:sz w:val="28"/>
           <w:szCs w:val="28"/>
         </w:rPr>
-        <w:t xml:space="preserve"> og avansert søk</w:t>
-      </w:r>
-    </w:p>
-    <w:p>
-      <w:pPr>
-        <w:rPr>
-          <w:sz w:val="24"/>
-          <w:szCs w:val="24"/>
-        </w:rPr>
-      </w:pPr>
-      <w:r>
-        <w:rPr>
-          <w:sz w:val="24"/>
-          <w:szCs w:val="24"/>
-        </w:rPr>
         <w:lastRenderedPageBreak/>
-        <w:t xml:space="preserve">Dette dokumentet </w:t>
-      </w:r>
-      <w:r>
-        <w:rPr>
-          <w:sz w:val="24"/>
-          <w:szCs w:val="24"/>
-        </w:rPr>
-        <w:t>inneholder vårt avanserte søk, her kan man søke på kjønn, rullestoltilgang,</w:t>
-      </w:r>
-      <w:r>
-        <w:rPr>
-          <w:sz w:val="24"/>
-          <w:szCs w:val="24"/>
-        </w:rPr>
-        <w:t xml:space="preserve"> pissoir,</w:t>
-      </w:r>
-      <w:r>
-        <w:rPr>
-          <w:sz w:val="24"/>
-          <w:szCs w:val="24"/>
-        </w:rPr>
-        <w:t xml:space="preserve"> hvorvidt toalettene er åpne, åpent på et klokkeslett, stellerom, maks pris, om det er gratis og plassering. </w:t>
-      </w:r>
-      <w:r>
-        <w:rPr>
-          <w:sz w:val="24"/>
-          <w:szCs w:val="24"/>
-        </w:rPr>
-        <w:t>Søket lager et objekt blablabla</w:t>
-      </w:r>
-    </w:p>
-    <w:p>
-      <w:pPr>
-        <w:rPr>
-          <w:sz w:val="24"/>
-          <w:szCs w:val="24"/>
-        </w:rPr>
-      </w:pPr>
-      <w:r>
-        <w:rPr>
-          <w:sz w:val="24"/>
-          <w:szCs w:val="24"/>
-        </w:rPr>
-        <w:t xml:space="preserve">Under avansert søk så skrives først ut hele listen av toalettene og kartet med markørene. Både listen og kartet er nummerert og oppdateres når søket eliminerer toaletter. </w:t>
-      </w:r>
-      <w:r>
-        <w:rPr>
-          <w:sz w:val="24"/>
-          <w:szCs w:val="24"/>
-        </w:rPr>
-        <w:t>Listen er en ordered list.</w:t>
-      </w:r>
-    </w:p>
-    <w:p>
-      <w:pPr>
-        <w:rPr>
-          <w:sz w:val="24"/>
-          <w:szCs w:val="24"/>
-        </w:rPr>
-      </w:pPr>
-    </w:p>
-    <w:p>
-      <w:pPr>
-        <w:rPr>
-          <w:sz w:val="24"/>
-          <w:szCs w:val="24"/>
-        </w:rPr>
-      </w:pPr>
-      <w:r>
-        <w:rPr>
-          <w:sz w:val="24"/>
-          <w:szCs w:val="24"/>
-        </w:rPr>
-        <w:t>Ha figur her om søk</w:t>
-      </w:r>
-    </w:p>
-    <w:p>
-      <w:pPr>
-        <w:rPr>
-          <w:sz w:val="24"/>
-          <w:szCs w:val="24"/>
-        </w:rPr>
-      </w:pPr>
-      <w:r>
-        <w:rPr>
-          <w:sz w:val="24"/>
-          <w:szCs w:val="24"/>
-        </w:rPr>
-        <w:t xml:space="preserve">Figur </w:t>
-      </w:r>
-      <w:r>
-        <w:rPr>
-          <w:sz w:val="24"/>
-          <w:szCs w:val="24"/>
-        </w:rPr>
-        <w:t>3</w:t>
-      </w:r>
-      <w:r>
-        <w:rPr>
-          <w:sz w:val="24"/>
-          <w:szCs w:val="24"/>
-        </w:rPr>
-        <w:t>, avansert søk</w:t>
-      </w:r>
-    </w:p>
-    <w:p>
-      <w:pPr>
-        <w:rPr>
-          <w:sz w:val="24"/>
-          <w:szCs w:val="24"/>
-        </w:rPr>
-      </w:pPr>
-      <w:r>
-        <w:rPr>
-          <w:sz w:val="24"/>
-          <w:szCs w:val="24"/>
-        </w:rPr>
-        <w:t>Skriv mer</w:t>
-      </w:r>
-    </w:p>
-    <w:p>
-      <w:pPr>
-        <w:rPr>
-          <w:sz w:val="24"/>
-          <w:szCs w:val="24"/>
-        </w:rPr>
-      </w:pPr>
-    </w:p>
-    <w:p>
-      <w:pPr>
-        <w:rPr>
-          <w:sz w:val="24"/>
-          <w:szCs w:val="24"/>
-        </w:rPr>
-      </w:pPr>
-    </w:p>
-    <w:p>
-      <w:pPr>
-        <w:jc w:val="center"/>
+        <w:t>Toaletter.html</w:t>
+      </w:r>
+      <w:r>
         <w:rPr>
           <w:sz w:val="28"/>
           <w:szCs w:val="28"/>
         </w:rPr>
-      </w:pPr>
-      <w:r>
+        <w:t xml:space="preserve"> og avansert søk</w:t>
+      </w:r>
+    </w:p>
+    <w:p>
+      <w:pPr>
+        <w:rPr>
+          <w:sz w:val="24"/>
+          <w:szCs w:val="24"/>
+        </w:rPr>
+      </w:pPr>
+      <w:r>
+        <w:rPr>
+          <w:sz w:val="24"/>
+          <w:szCs w:val="24"/>
+        </w:rPr>
+        <w:t xml:space="preserve">Dette dokumentet </w:t>
+      </w:r>
+      <w:r>
+        <w:rPr>
+          <w:sz w:val="24"/>
+          <w:szCs w:val="24"/>
+        </w:rPr>
+        <w:t>inneholder vårt avanserte søk, her kan man søke på kjønn, rullestoltilgang,</w:t>
+      </w:r>
+      <w:r>
+        <w:rPr>
+          <w:sz w:val="24"/>
+          <w:szCs w:val="24"/>
+        </w:rPr>
+        <w:t xml:space="preserve"> </w:t>
+      </w:r>
+      <w:proofErr w:type="spellStart"/>
+      <w:r>
+        <w:rPr>
+          <w:sz w:val="24"/>
+          <w:szCs w:val="24"/>
+        </w:rPr>
+        <w:t>pissoir</w:t>
+      </w:r>
+      <w:proofErr w:type="spellEnd"/>
+      <w:r>
+        <w:rPr>
+          <w:sz w:val="24"/>
+          <w:szCs w:val="24"/>
+        </w:rPr>
+        <w:t>,</w:t>
+      </w:r>
+      <w:r>
+        <w:rPr>
+          <w:sz w:val="24"/>
+          <w:szCs w:val="24"/>
+        </w:rPr>
+        <w:t xml:space="preserve"> hvorvidt toalettene er åpne, åpent på et klokkeslett, stellerom, maks pris, om det er gratis og plassering. </w:t>
+      </w:r>
+      <w:r>
+        <w:rPr>
+          <w:sz w:val="24"/>
+          <w:szCs w:val="24"/>
+        </w:rPr>
+        <w:t xml:space="preserve">Søket lager et objekt </w:t>
+      </w:r>
+      <w:proofErr w:type="spellStart"/>
+      <w:r>
+        <w:rPr>
+          <w:sz w:val="24"/>
+          <w:szCs w:val="24"/>
+        </w:rPr>
+        <w:t>blablabla</w:t>
+      </w:r>
+      <w:proofErr w:type="spellEnd"/>
+    </w:p>
+    <w:p>
+      <w:pPr>
+        <w:rPr>
+          <w:sz w:val="24"/>
+          <w:szCs w:val="24"/>
+        </w:rPr>
+      </w:pPr>
+      <w:r>
+        <w:rPr>
+          <w:sz w:val="24"/>
+          <w:szCs w:val="24"/>
+        </w:rPr>
+        <w:t xml:space="preserve">Under avansert søk så skrives først ut hele listen av toalettene og kartet med markørene. Både listen og kartet er nummerert og oppdateres når søket eliminerer toaletter. </w:t>
+      </w:r>
+      <w:r>
+        <w:rPr>
+          <w:sz w:val="24"/>
+          <w:szCs w:val="24"/>
+        </w:rPr>
+        <w:t xml:space="preserve">Listen er en </w:t>
+      </w:r>
+      <w:proofErr w:type="spellStart"/>
+      <w:r>
+        <w:rPr>
+          <w:sz w:val="24"/>
+          <w:szCs w:val="24"/>
+        </w:rPr>
+        <w:t>ordered</w:t>
+      </w:r>
+      <w:proofErr w:type="spellEnd"/>
+      <w:r>
+        <w:rPr>
+          <w:sz w:val="24"/>
+          <w:szCs w:val="24"/>
+        </w:rPr>
+        <w:t xml:space="preserve"> list.</w:t>
+      </w:r>
+    </w:p>
+    <w:p>
+      <w:pPr>
+        <w:rPr>
+          <w:sz w:val="24"/>
+          <w:szCs w:val="24"/>
+        </w:rPr>
+      </w:pPr>
+    </w:p>
+    <w:p>
+      <w:pPr>
+        <w:rPr>
+          <w:sz w:val="24"/>
+          <w:szCs w:val="24"/>
+        </w:rPr>
+      </w:pPr>
+      <w:r>
+        <w:rPr>
+          <w:sz w:val="24"/>
+          <w:szCs w:val="24"/>
+        </w:rPr>
+        <w:t>Ha figur her om søk</w:t>
+      </w:r>
+    </w:p>
+    <w:p>
+      <w:pPr>
+        <w:rPr>
+          <w:sz w:val="24"/>
+          <w:szCs w:val="24"/>
+        </w:rPr>
+      </w:pPr>
+      <w:r>
+        <w:rPr>
+          <w:sz w:val="24"/>
+          <w:szCs w:val="24"/>
+        </w:rPr>
+        <w:t xml:space="preserve">Figur </w:t>
+      </w:r>
+      <w:r>
+        <w:rPr>
+          <w:sz w:val="24"/>
+          <w:szCs w:val="24"/>
+        </w:rPr>
+        <w:t>3</w:t>
+      </w:r>
+      <w:r>
+        <w:rPr>
+          <w:sz w:val="24"/>
+          <w:szCs w:val="24"/>
+        </w:rPr>
+        <w:t>, avansert søk</w:t>
+      </w:r>
+    </w:p>
+    <w:p>
+      <w:pPr>
+        <w:rPr>
+          <w:sz w:val="24"/>
+          <w:szCs w:val="24"/>
+        </w:rPr>
+      </w:pPr>
+      <w:r>
+        <w:rPr>
+          <w:sz w:val="24"/>
+          <w:szCs w:val="24"/>
+        </w:rPr>
+        <w:t>Skriv mer</w:t>
+      </w:r>
+    </w:p>
+    <w:p>
+      <w:pPr>
+        <w:rPr>
+          <w:sz w:val="24"/>
+          <w:szCs w:val="24"/>
+        </w:rPr>
+      </w:pPr>
+    </w:p>
+    <w:p>
+      <w:pPr>
+        <w:rPr>
+          <w:sz w:val="24"/>
+          <w:szCs w:val="24"/>
+        </w:rPr>
+      </w:pPr>
+    </w:p>
+    <w:p>
+      <w:pPr>
+        <w:jc w:val="center"/>
         <w:rPr>
           <w:sz w:val="28"/>
           <w:szCs w:val="28"/>
         </w:rPr>
-        <w:t>Lekeplasser.html</w:t>
-      </w:r>
-    </w:p>
-    <w:p>
-      <w:pPr>
-        <w:rPr>
-          <w:sz w:val="24"/>
-          <w:szCs w:val="24"/>
-        </w:rPr>
-      </w:pPr>
-      <w:r>
-        <w:rPr>
-          <w:sz w:val="24"/>
-          <w:szCs w:val="24"/>
-        </w:rPr>
-        <w:t>I dette dokumentet skrives ut en nummerert liste av alle lekeplasser som er i JSON-dokumentet og et nummerert kart som inneholder plassering av lekeplassene</w:t>
-      </w:r>
-      <w:r>
-        <w:rPr>
-          <w:sz w:val="24"/>
-          <w:szCs w:val="24"/>
-        </w:rPr>
-        <w:t>, her har vi gjenbrukt kode fra toalett listen og kartet.</w:t>
-      </w:r>
-    </w:p>
-    <w:p>
-      <w:pPr>
-        <w:jc w:val="center"/>
+      </w:pPr>
+      <w:r>
         <w:rPr>
           <w:sz w:val="28"/>
           <w:szCs w:val="28"/>
         </w:rPr>
-      </w:pPr>
-      <w:r>
+        <w:t>Lekeplasser.html</w:t>
+      </w:r>
+    </w:p>
+    <w:p>
+      <w:pPr>
+        <w:rPr>
+          <w:sz w:val="24"/>
+          <w:szCs w:val="24"/>
+        </w:rPr>
+      </w:pPr>
+      <w:r>
+        <w:rPr>
+          <w:sz w:val="24"/>
+          <w:szCs w:val="24"/>
+        </w:rPr>
+        <w:t>I dette dokumentet skrives ut en nummerert liste av alle lekeplasser som er i JSON-dokumentet og et nummerert kart som inneholder plassering av lekeplassene</w:t>
+      </w:r>
+      <w:r>
+        <w:rPr>
+          <w:sz w:val="24"/>
+          <w:szCs w:val="24"/>
+        </w:rPr>
+        <w:t>, her har vi gjenbrukt kode fra toalett listen og kartet.</w:t>
+      </w:r>
+    </w:p>
+    <w:p>
+      <w:pPr>
+        <w:jc w:val="center"/>
         <w:rPr>
           <w:sz w:val="28"/>
           <w:szCs w:val="28"/>
         </w:rPr>
+      </w:pPr>
+      <w:r>
+        <w:rPr>
+          <w:sz w:val="28"/>
+          <w:szCs w:val="28"/>
+        </w:rPr>
         <w:t>Favtoalett.html</w:t>
       </w:r>
     </w:p>
@@ -829,14 +1397,94 @@
           <w:sz w:val="24"/>
           <w:szCs w:val="24"/>
         </w:rPr>
-        <w:t>Her velger man sitt favoritt toalett ved hjelp av drop down menyen som inneholder listen av alle tilgjengelige toaletter.</w:t>
-      </w:r>
-      <w:r>
-        <w:rPr>
-          <w:sz w:val="24"/>
-          <w:szCs w:val="24"/>
-        </w:rPr>
-        <w:t xml:space="preserve"> Drop down menyen blir lagt i funksjonen velgFavorittToalett, man må trykk</w:t>
+        <w:t xml:space="preserve">Her velger man sitt favoritt toalett ved hjelp av </w:t>
+      </w:r>
+      <w:proofErr w:type="spellStart"/>
+      <w:r>
+        <w:rPr>
+          <w:sz w:val="24"/>
+          <w:szCs w:val="24"/>
+        </w:rPr>
+        <w:t>drop</w:t>
+      </w:r>
+      <w:proofErr w:type="spellEnd"/>
+      <w:r>
+        <w:rPr>
+          <w:sz w:val="24"/>
+          <w:szCs w:val="24"/>
+        </w:rPr>
+        <w:t xml:space="preserve"> </w:t>
+      </w:r>
+      <w:proofErr w:type="spellStart"/>
+      <w:r>
+        <w:rPr>
+          <w:sz w:val="24"/>
+          <w:szCs w:val="24"/>
+        </w:rPr>
+        <w:t>down</w:t>
+      </w:r>
+      <w:proofErr w:type="spellEnd"/>
+      <w:r>
+        <w:rPr>
+          <w:sz w:val="24"/>
+          <w:szCs w:val="24"/>
+        </w:rPr>
+        <w:t xml:space="preserve"> menyen som inneholder listen av alle tilgjengelige toaletter.</w:t>
+      </w:r>
+      <w:r>
+        <w:rPr>
+          <w:sz w:val="24"/>
+          <w:szCs w:val="24"/>
+        </w:rPr>
+        <w:t xml:space="preserve"> </w:t>
+      </w:r>
+      <w:proofErr w:type="spellStart"/>
+      <w:r>
+        <w:rPr>
+          <w:sz w:val="24"/>
+          <w:szCs w:val="24"/>
+        </w:rPr>
+        <w:t>Drop</w:t>
+      </w:r>
+      <w:proofErr w:type="spellEnd"/>
+      <w:r>
+        <w:rPr>
+          <w:sz w:val="24"/>
+          <w:szCs w:val="24"/>
+        </w:rPr>
+        <w:t xml:space="preserve"> </w:t>
+      </w:r>
+      <w:proofErr w:type="spellStart"/>
+      <w:r>
+        <w:rPr>
+          <w:sz w:val="24"/>
+          <w:szCs w:val="24"/>
+        </w:rPr>
+        <w:t>down</w:t>
+      </w:r>
+      <w:proofErr w:type="spellEnd"/>
+      <w:r>
+        <w:rPr>
+          <w:sz w:val="24"/>
+          <w:szCs w:val="24"/>
+        </w:rPr>
+        <w:t xml:space="preserve"> menyen blir lagt i funksjonen </w:t>
+      </w:r>
+      <w:proofErr w:type="spellStart"/>
+      <w:r>
+        <w:rPr>
+          <w:sz w:val="24"/>
+          <w:szCs w:val="24"/>
+        </w:rPr>
+        <w:t>velgFavorittToalett</w:t>
+      </w:r>
+      <w:proofErr w:type="spellEnd"/>
+      <w:r>
+        <w:rPr>
+          <w:sz w:val="24"/>
+          <w:szCs w:val="24"/>
+        </w:rPr>
+        <w:t>, man må trykk</w:t>
       </w:r>
       <w:r>
         <w:rPr>
@@ -850,29 +1498,70 @@
           <w:sz w:val="24"/>
           <w:szCs w:val="24"/>
         </w:rPr>
-        <w:t xml:space="preserve"> Her blir det brukt select elementer.      </w:t>
-      </w:r>
-      <w:r>
-        <w:rPr>
-          <w:sz w:val="24"/>
-          <w:szCs w:val="24"/>
-        </w:rPr>
-        <w:t xml:space="preserve"> Valget blir lagret og sendt videre til funksjonen lag</w:t>
-      </w:r>
-      <w:r>
-        <w:rPr>
-          <w:sz w:val="24"/>
-          <w:szCs w:val="24"/>
-        </w:rPr>
-        <w:t>ListeMedLekeplasser. Funksjonen</w:t>
-      </w:r>
-      <w:r>
-        <w:rPr>
-          <w:sz w:val="24"/>
-          <w:szCs w:val="24"/>
-        </w:rPr>
-        <w:t xml:space="preserve"> kalkulerDistanse</w:t>
-      </w:r>
+        <w:t xml:space="preserve"> Her blir det brukt </w:t>
+      </w:r>
+      <w:proofErr w:type="spellStart"/>
+      <w:r>
+        <w:rPr>
+          <w:sz w:val="24"/>
+          <w:szCs w:val="24"/>
+        </w:rPr>
+        <w:t>select</w:t>
+      </w:r>
+      <w:proofErr w:type="spellEnd"/>
+      <w:r>
+        <w:rPr>
+          <w:sz w:val="24"/>
+          <w:szCs w:val="24"/>
+        </w:rPr>
+        <w:t xml:space="preserve"> elementer.      </w:t>
+      </w:r>
+      <w:r>
+        <w:rPr>
+          <w:sz w:val="24"/>
+          <w:szCs w:val="24"/>
+        </w:rPr>
+        <w:t xml:space="preserve"> Valget blir lagret og sendt videre til funksjonen </w:t>
+      </w:r>
+      <w:proofErr w:type="spellStart"/>
+      <w:r>
+        <w:rPr>
+          <w:sz w:val="24"/>
+          <w:szCs w:val="24"/>
+        </w:rPr>
+        <w:t>lag</w:t>
+      </w:r>
+      <w:r>
+        <w:rPr>
+          <w:sz w:val="24"/>
+          <w:szCs w:val="24"/>
+        </w:rPr>
+        <w:t>ListeMedLekeplasser</w:t>
+      </w:r>
+      <w:proofErr w:type="spellEnd"/>
+      <w:r>
+        <w:rPr>
+          <w:sz w:val="24"/>
+          <w:szCs w:val="24"/>
+        </w:rPr>
+        <w:t>. Funksjonen</w:t>
+      </w:r>
+      <w:r>
+        <w:rPr>
+          <w:sz w:val="24"/>
+          <w:szCs w:val="24"/>
+        </w:rPr>
+        <w:t xml:space="preserve"> </w:t>
+      </w:r>
+      <w:proofErr w:type="spellStart"/>
+      <w:r>
+        <w:rPr>
+          <w:sz w:val="24"/>
+          <w:szCs w:val="24"/>
+        </w:rPr>
+        <w:t>kalkulerDistanse</w:t>
+      </w:r>
+      <w:proofErr w:type="spellEnd"/>
       <w:r>
         <w:rPr>
           <w:sz w:val="24"/>
@@ -885,21 +1574,53 @@
           <w:sz w:val="24"/>
           <w:szCs w:val="24"/>
         </w:rPr>
-        <w:t xml:space="preserve"> Funksjonen bruker Haversine sin formel som gjør om distansen mellom to punkt på sfæren til en kule fra grader til km.</w:t>
-      </w:r>
-      <w:r>
-        <w:rPr>
-          <w:sz w:val="24"/>
-          <w:szCs w:val="24"/>
-        </w:rPr>
-        <w:t xml:space="preserve"> Deretter vil funksjonen s</w:t>
-      </w:r>
-      <w:r>
-        <w:rPr>
-          <w:sz w:val="24"/>
-          <w:szCs w:val="24"/>
-        </w:rPr>
-        <w:t xml:space="preserve">orter_lekeplasser </w:t>
+        <w:t xml:space="preserve"> Funksjonen bruker </w:t>
+      </w:r>
+      <w:proofErr w:type="spellStart"/>
+      <w:r>
+        <w:rPr>
+          <w:sz w:val="24"/>
+          <w:szCs w:val="24"/>
+        </w:rPr>
+        <w:t>Haversine</w:t>
+      </w:r>
+      <w:proofErr w:type="spellEnd"/>
+      <w:r>
+        <w:rPr>
+          <w:sz w:val="24"/>
+          <w:szCs w:val="24"/>
+        </w:rPr>
+        <w:t xml:space="preserve"> sin formel som gjør om distansen mellom to punkt på sfæren til en kule fra grader til km.</w:t>
+      </w:r>
+      <w:r>
+        <w:rPr>
+          <w:sz w:val="24"/>
+          <w:szCs w:val="24"/>
+        </w:rPr>
+        <w:t xml:space="preserve"> Deretter vil funksjonen </w:t>
+      </w:r>
+      <w:proofErr w:type="spellStart"/>
+      <w:r>
+        <w:rPr>
+          <w:sz w:val="24"/>
+          <w:szCs w:val="24"/>
+        </w:rPr>
+        <w:t>s</w:t>
+      </w:r>
+      <w:r>
+        <w:rPr>
+          <w:sz w:val="24"/>
+          <w:szCs w:val="24"/>
+        </w:rPr>
+        <w:t>orter_lekeplasser</w:t>
+      </w:r>
+      <w:proofErr w:type="spellEnd"/>
+      <w:r>
+        <w:rPr>
+          <w:sz w:val="24"/>
+          <w:szCs w:val="24"/>
+        </w:rPr>
+        <w:t xml:space="preserve"> </w:t>
       </w:r>
       <w:r>
         <w:rPr>
@@ -955,7 +1676,15 @@
           <w:sz w:val="24"/>
           <w:szCs w:val="24"/>
         </w:rPr>
-        <w:t xml:space="preserve"> Hvis distansen er mer enn 1000 meter så vil funksjonen leng</w:t>
+        <w:t xml:space="preserve"> Hvis distansen er mer enn 1000 meter så vil funksjonen </w:t>
+      </w:r>
+      <w:proofErr w:type="spellStart"/>
+      <w:r>
+        <w:rPr>
+          <w:sz w:val="24"/>
+          <w:szCs w:val="24"/>
+        </w:rPr>
+        <w:t>leng</w:t>
       </w:r>
       <w:r>
         <w:rPr>
@@ -969,7 +1698,15 @@
           <w:sz w:val="24"/>
           <w:szCs w:val="24"/>
         </w:rPr>
-        <w:t>eTekst gjøre det om til km i stedet for meter.</w:t>
+        <w:t>eTekst</w:t>
+      </w:r>
+      <w:proofErr w:type="spellEnd"/>
+      <w:r>
+        <w:rPr>
+          <w:sz w:val="24"/>
+          <w:szCs w:val="24"/>
+        </w:rPr>
+        <w:t xml:space="preserve"> gjøre det om til km i stedet for meter.</w:t>
       </w:r>
     </w:p>
     <w:p>
@@ -1063,14 +1800,71 @@
           <w:sz w:val="24"/>
           <w:szCs w:val="24"/>
         </w:rPr>
-        <w:t xml:space="preserve">: Screenshot av favtoalett.html, screenshot tatt i </w:t>
-      </w:r>
-      <w:r>
-        <w:rPr>
-          <w:sz w:val="24"/>
-          <w:szCs w:val="24"/>
-        </w:rPr>
-        <w:t xml:space="preserve">google chrome </w:t>
+        <w:t xml:space="preserve">: </w:t>
+      </w:r>
+      <w:proofErr w:type="spellStart"/>
+      <w:r>
+        <w:rPr>
+          <w:sz w:val="24"/>
+          <w:szCs w:val="24"/>
+        </w:rPr>
+        <w:t>Screenshot</w:t>
+      </w:r>
+      <w:proofErr w:type="spellEnd"/>
+      <w:r>
+        <w:rPr>
+          <w:sz w:val="24"/>
+          <w:szCs w:val="24"/>
+        </w:rPr>
+        <w:t xml:space="preserve"> av favtoalett.html, </w:t>
+      </w:r>
+      <w:proofErr w:type="spellStart"/>
+      <w:r>
+        <w:rPr>
+          <w:sz w:val="24"/>
+          <w:szCs w:val="24"/>
+        </w:rPr>
+        <w:t>screenshot</w:t>
+      </w:r>
+      <w:proofErr w:type="spellEnd"/>
+      <w:r>
+        <w:rPr>
+          <w:sz w:val="24"/>
+          <w:szCs w:val="24"/>
+        </w:rPr>
+        <w:t xml:space="preserve"> tatt i </w:t>
+      </w:r>
+      <w:proofErr w:type="spellStart"/>
+      <w:r>
+        <w:rPr>
+          <w:sz w:val="24"/>
+          <w:szCs w:val="24"/>
+        </w:rPr>
+        <w:t>google</w:t>
+      </w:r>
+      <w:proofErr w:type="spellEnd"/>
+      <w:r>
+        <w:rPr>
+          <w:sz w:val="24"/>
+          <w:szCs w:val="24"/>
+        </w:rPr>
+        <w:t xml:space="preserve"> </w:t>
+      </w:r>
+      <w:proofErr w:type="spellStart"/>
+      <w:r>
+        <w:rPr>
+          <w:sz w:val="24"/>
+          <w:szCs w:val="24"/>
+        </w:rPr>
+        <w:t>chrome</w:t>
+      </w:r>
+      <w:proofErr w:type="spellEnd"/>
+      <w:r>
+        <w:rPr>
+          <w:sz w:val="24"/>
+          <w:szCs w:val="24"/>
+        </w:rPr>
+        <w:t xml:space="preserve"> </w:t>
       </w:r>
       <w:r>
         <w:rPr>
@@ -1092,7 +1886,39 @@
           <w:sz w:val="24"/>
           <w:szCs w:val="24"/>
         </w:rPr>
-        <w:t>Kartet under viser alle tilgjengelige toaletter som kan velges fra drop down menyen.</w:t>
+        <w:t xml:space="preserve">Kartet under viser alle tilgjengelige toaletter som kan velges fra </w:t>
+      </w:r>
+      <w:proofErr w:type="spellStart"/>
+      <w:r>
+        <w:rPr>
+          <w:sz w:val="24"/>
+          <w:szCs w:val="24"/>
+        </w:rPr>
+        <w:t>drop</w:t>
+      </w:r>
+      <w:proofErr w:type="spellEnd"/>
+      <w:r>
+        <w:rPr>
+          <w:sz w:val="24"/>
+          <w:szCs w:val="24"/>
+        </w:rPr>
+        <w:t xml:space="preserve"> </w:t>
+      </w:r>
+      <w:proofErr w:type="spellStart"/>
+      <w:r>
+        <w:rPr>
+          <w:sz w:val="24"/>
+          <w:szCs w:val="24"/>
+        </w:rPr>
+        <w:t>down</w:t>
+      </w:r>
+      <w:proofErr w:type="spellEnd"/>
+      <w:r>
+        <w:rPr>
+          <w:sz w:val="24"/>
+          <w:szCs w:val="24"/>
+        </w:rPr>
+        <w:t xml:space="preserve"> menyen.</w:t>
       </w:r>
     </w:p>
     <w:p>
@@ -1179,12 +2005,21 @@
           <w:szCs w:val="24"/>
         </w:rPr>
       </w:pPr>
-      <w:r>
-        <w:rPr>
-          <w:sz w:val="24"/>
-          <w:szCs w:val="24"/>
-        </w:rPr>
-        <w:t>Hurtigsøke ting</w:t>
+      <w:proofErr w:type="spellStart"/>
+      <w:r>
+        <w:rPr>
+          <w:sz w:val="24"/>
+          <w:szCs w:val="24"/>
+        </w:rPr>
+        <w:t>Hurtigsøke</w:t>
+      </w:r>
+      <w:proofErr w:type="spellEnd"/>
+      <w:r>
+        <w:rPr>
+          <w:sz w:val="24"/>
+          <w:szCs w:val="24"/>
+        </w:rPr>
+        <w:t xml:space="preserve"> ting</w:t>
       </w:r>
     </w:p>
     <w:p>
@@ -1200,15 +2035,40 @@
           <w:sz w:val="24"/>
           <w:szCs w:val="24"/>
         </w:rPr>
-        <w:t>Hvordan det funker</w:t>
-      </w:r>
-      <w:r>
-        <w:rPr>
-          <w:sz w:val="24"/>
-          <w:szCs w:val="24"/>
-        </w:rPr>
-        <w:t xml:space="preserve"> , oppskrift etc</w:t>
-      </w:r>
+        <w:t xml:space="preserve">Hvordan det </w:t>
+      </w:r>
+      <w:proofErr w:type="gramStart"/>
+      <w:r>
+        <w:rPr>
+          <w:sz w:val="24"/>
+          <w:szCs w:val="24"/>
+        </w:rPr>
+        <w:t>funker</w:t>
+      </w:r>
+      <w:r>
+        <w:rPr>
+          <w:sz w:val="24"/>
+          <w:szCs w:val="24"/>
+        </w:rPr>
+        <w:t xml:space="preserve"> ,</w:t>
+      </w:r>
+      <w:proofErr w:type="gramEnd"/>
+      <w:r>
+        <w:rPr>
+          <w:sz w:val="24"/>
+          <w:szCs w:val="24"/>
+        </w:rPr>
+        <w:t xml:space="preserve"> oppskrift </w:t>
+      </w:r>
+      <w:proofErr w:type="spellStart"/>
+      <w:r>
+        <w:rPr>
+          <w:sz w:val="24"/>
+          <w:szCs w:val="24"/>
+        </w:rPr>
+        <w:t>etc</w:t>
+      </w:r>
+      <w:proofErr w:type="spellEnd"/>
       <w:r>
         <w:rPr>
           <w:sz w:val="24"/>
@@ -1225,6 +2085,8 @@
           <w:szCs w:val="24"/>
         </w:rPr>
       </w:pPr>
+      <w:proofErr w:type="spellStart"/>
+      <w:proofErr w:type="gramStart"/>
       <w:r>
         <w:rPr>
           <w:sz w:val="24"/>
@@ -1232,6 +2094,8 @@
         </w:rPr>
         <w:t>regex</w:t>
       </w:r>
+      <w:proofErr w:type="spellEnd"/>
+      <w:proofErr w:type="gramEnd"/>
     </w:p>
     <w:p>
       <w:pPr>
@@ -1291,7 +2155,23 @@
           <w:sz w:val="24"/>
           <w:szCs w:val="24"/>
         </w:rPr>
-        <w:t>Figur 1: Screenshot av Objekt.js</w:t>
+        <w:t xml:space="preserve">Figur 1: </w:t>
+      </w:r>
+      <w:proofErr w:type="spellStart"/>
+      <w:r>
+        <w:rPr>
+          <w:sz w:val="24"/>
+          <w:szCs w:val="24"/>
+        </w:rPr>
+        <w:t>Screenshot</w:t>
+      </w:r>
+      <w:proofErr w:type="spellEnd"/>
+      <w:r>
+        <w:rPr>
+          <w:sz w:val="24"/>
+          <w:szCs w:val="24"/>
+        </w:rPr>
+        <w:t xml:space="preserve"> av Objekt.js</w:t>
       </w:r>
     </w:p>
     <w:p>
@@ -1313,10 +2193,24 @@
           <w:sz w:val="24"/>
           <w:szCs w:val="24"/>
         </w:rPr>
-        <w:t>: Screenshot av index.html</w:t>
-      </w:r>
-      <w:bookmarkStart w:id="0" w:name="_GoBack"/>
-      <w:bookmarkEnd w:id="0"/>
+        <w:t xml:space="preserve">: </w:t>
+      </w:r>
+      <w:proofErr w:type="spellStart"/>
+      <w:r>
+        <w:rPr>
+          <w:sz w:val="24"/>
+          <w:szCs w:val="24"/>
+        </w:rPr>
+        <w:t>Screenshot</w:t>
+      </w:r>
+      <w:proofErr w:type="spellEnd"/>
+      <w:r>
+        <w:rPr>
+          <w:sz w:val="24"/>
+          <w:szCs w:val="24"/>
+        </w:rPr>
+        <w:t xml:space="preserve"> av index.html</w:t>
+      </w:r>
     </w:p>
     <w:p>
       <w:pPr>
@@ -1366,8 +2260,17 @@
           <w:sz w:val="24"/>
           <w:szCs w:val="24"/>
         </w:rPr>
-        <w:t>: Screenshot</w:t>
-      </w:r>
+        <w:t xml:space="preserve">: </w:t>
+      </w:r>
+      <w:proofErr w:type="spellStart"/>
+      <w:r>
+        <w:rPr>
+          <w:sz w:val="24"/>
+          <w:szCs w:val="24"/>
+        </w:rPr>
+        <w:t>Screenshot</w:t>
+      </w:r>
+      <w:proofErr w:type="spellEnd"/>
       <w:r>
         <w:rPr>
           <w:sz w:val="24"/>
@@ -1395,8 +2298,17 @@
           <w:sz w:val="24"/>
           <w:szCs w:val="24"/>
         </w:rPr>
-        <w:t>Figur 5: åpnedta</w:t>
-      </w:r>
+        <w:t xml:space="preserve">Figur 5: </w:t>
+      </w:r>
+      <w:proofErr w:type="spellStart"/>
+      <w:r>
+        <w:rPr>
+          <w:sz w:val="24"/>
+          <w:szCs w:val="24"/>
+        </w:rPr>
+        <w:t>åpnedta</w:t>
+      </w:r>
+      <w:proofErr w:type="spellEnd"/>
     </w:p>
     <w:p>
       <w:pPr>

</xml_diff>

<commit_message>
ting tang ting tang
</commit_message>
<xml_diff>
--- a/semoppgave.docx
+++ b/semoppgave.docx
@@ -908,6 +908,37 @@
           <w:szCs w:val="24"/>
         </w:rPr>
       </w:pPr>
+      <w:r>
+        <w:rPr>
+          <w:sz w:val="24"/>
+          <w:szCs w:val="24"/>
+        </w:rPr>
+        <w:t xml:space="preserve">På plassering er </w:t>
+      </w:r>
+      <w:r>
+        <w:rPr>
+          <w:sz w:val="24"/>
+          <w:szCs w:val="24"/>
+        </w:rPr>
+        <w:t xml:space="preserve">det </w:t>
+      </w:r>
+      <w:bookmarkStart w:id="0" w:name="_GoBack"/>
+      <w:bookmarkEnd w:id="0"/>
+      <w:r>
+        <w:rPr>
+          <w:sz w:val="24"/>
+          <w:szCs w:val="24"/>
+        </w:rPr>
+        <w:t>både adresse og plassering søk.</w:t>
+      </w:r>
+    </w:p>
+    <w:p>
+      <w:pPr>
+        <w:rPr>
+          <w:sz w:val="24"/>
+          <w:szCs w:val="24"/>
+        </w:rPr>
+      </w:pPr>
     </w:p>
     <w:p>
       <w:pPr>
@@ -977,7 +1008,6 @@
           <w:sz w:val="28"/>
           <w:szCs w:val="28"/>
         </w:rPr>
-        <w:lastRenderedPageBreak/>
         <w:t>Favtoalett.html</w:t>
       </w:r>
     </w:p>
@@ -1299,6 +1329,13 @@
         </w:rPr>
         <w:t>. Etter det er valgt så vises de 5 nærmeste lekeplassene også på kartet.</w:t>
       </w:r>
+      <w:r>
+        <w:rPr>
+          <w:sz w:val="24"/>
+          <w:szCs w:val="24"/>
+        </w:rPr>
+        <w:t xml:space="preserve"> Lekeplassene er nummerert så man kan se på kartet hvor de er posisjonert.</w:t>
+      </w:r>
     </w:p>
     <w:p>
       <w:pPr>
@@ -1348,23 +1385,37 @@
           <w:sz w:val="28"/>
           <w:szCs w:val="28"/>
         </w:rPr>
-        <w:lastRenderedPageBreak/>
-        <w:t>Åpen data ting.html ??</w:t>
-      </w:r>
-    </w:p>
-    <w:p>
-      <w:pPr>
-        <w:rPr>
-          <w:sz w:val="24"/>
-          <w:szCs w:val="24"/>
-        </w:rPr>
-      </w:pPr>
-      <w:r>
-        <w:rPr>
-          <w:sz w:val="24"/>
-          <w:szCs w:val="24"/>
-        </w:rPr>
-        <w:t>Åpne data ting og tang</w:t>
+        <w:t>Utveksling.html</w:t>
+      </w:r>
+    </w:p>
+    <w:p>
+      <w:pPr>
+        <w:rPr>
+          <w:sz w:val="24"/>
+          <w:szCs w:val="24"/>
+        </w:rPr>
+      </w:pPr>
+      <w:r>
+        <w:rPr>
+          <w:sz w:val="24"/>
+          <w:szCs w:val="24"/>
+        </w:rPr>
+        <w:t>På dette dokumentet har vi importert et json dokument som inneholder informasjon om alle utvekslingsavtalene til universitetet i Bergen. Her er det mulig å søke etter land for å se om UiB har utvekslingsavtale og i så fall hvor mange avtaler som finnes med ulike universiteter.</w:t>
+      </w:r>
+    </w:p>
+    <w:p>
+      <w:pPr>
+        <w:rPr>
+          <w:sz w:val="24"/>
+          <w:szCs w:val="24"/>
+        </w:rPr>
+      </w:pPr>
+      <w:r>
+        <w:rPr>
+          <w:sz w:val="24"/>
+          <w:szCs w:val="24"/>
+        </w:rPr>
+        <w:t>Land -&gt; dropdown til fakultet/institutt?</w:t>
       </w:r>
     </w:p>
     <w:p>
@@ -1605,8 +1656,6 @@
         </w:rPr>
         <w:t xml:space="preserve"> I så fall må man skrive plassering som et kriterie som vist over.</w:t>
       </w:r>
-      <w:bookmarkStart w:id="0" w:name="_GoBack"/>
-      <w:bookmarkEnd w:id="0"/>
     </w:p>
     <w:p>
       <w:pPr>
@@ -1646,6 +1695,13 @@
           <w:szCs w:val="24"/>
         </w:rPr>
       </w:pPr>
+      <w:r>
+        <w:rPr>
+          <w:sz w:val="24"/>
+          <w:szCs w:val="24"/>
+        </w:rPr>
+        <w:t>Det er også mulig å søke fritekst på engelsk på plasseringer.</w:t>
+      </w:r>
     </w:p>
     <w:p>
       <w:pPr>

</xml_diff>